<commit_message>
create , list code included
</commit_message>
<xml_diff>
--- a/GDrive_Project/E-516, writeups.docx
+++ b/GDrive_Project/E-516, writeups.docx
@@ -35,74 +35,6 @@
         </w:rPr>
         <w:t>All the code over here in this project has been taken from these sources</w:t>
       </w:r>
-      <w:bookmarkStart w:id="0" w:name="_GoBack"/>
-      <w:bookmarkEnd w:id="0"/>
-    </w:p>
-    <w:p>
-      <w:pPr>
-        <w:rPr>
-          <w:rFonts w:ascii="Times New Roman" w:hAnsi="Times New Roman" w:cs="Times New Roman"/>
-          <w:sz w:val="26"/>
-          <w:szCs w:val="26"/>
-        </w:rPr>
-      </w:pPr>
-      <w:r>
-        <w:rPr>
-          <w:rFonts w:ascii="Times New Roman" w:hAnsi="Times New Roman" w:cs="Times New Roman"/>
-          <w:sz w:val="26"/>
-          <w:szCs w:val="26"/>
-        </w:rPr>
-        <w:fldChar w:fldCharType="begin"/>
-      </w:r>
-      <w:r>
-        <w:rPr>
-          <w:rFonts w:ascii="Times New Roman" w:hAnsi="Times New Roman" w:cs="Times New Roman"/>
-          <w:sz w:val="26"/>
-          <w:szCs w:val="26"/>
-        </w:rPr>
-        <w:instrText xml:space="preserve"> HYPERLINK "</w:instrText>
-      </w:r>
-      <w:r>
-        <w:rPr>
-          <w:rFonts w:ascii="Times New Roman" w:hAnsi="Times New Roman" w:cs="Times New Roman"/>
-          <w:sz w:val="26"/>
-          <w:szCs w:val="26"/>
-        </w:rPr>
-        <w:instrText>https://github.com/samlopezf/google-drive-api-tutorial</w:instrText>
-      </w:r>
-      <w:r>
-        <w:rPr>
-          <w:rFonts w:ascii="Times New Roman" w:hAnsi="Times New Roman" w:cs="Times New Roman"/>
-          <w:sz w:val="26"/>
-          <w:szCs w:val="26"/>
-        </w:rPr>
-        <w:instrText xml:space="preserve">" </w:instrText>
-      </w:r>
-      <w:r>
-        <w:rPr>
-          <w:rFonts w:ascii="Times New Roman" w:hAnsi="Times New Roman" w:cs="Times New Roman"/>
-          <w:sz w:val="26"/>
-          <w:szCs w:val="26"/>
-        </w:rPr>
-        <w:fldChar w:fldCharType="separate"/>
-      </w:r>
-      <w:r>
-        <w:rPr>
-          <w:rStyle w:val="Hyperlink"/>
-          <w:rFonts w:ascii="Times New Roman" w:hAnsi="Times New Roman" w:cs="Times New Roman"/>
-          <w:sz w:val="26"/>
-          <w:szCs w:val="26"/>
-        </w:rPr>
-        <w:t>https://github.com/samlopezf/google-drive-api-tutorial</w:t>
-      </w:r>
-      <w:r>
-        <w:rPr>
-          <w:rFonts w:ascii="Times New Roman" w:hAnsi="Times New Roman" w:cs="Times New Roman"/>
-          <w:sz w:val="26"/>
-          <w:szCs w:val="26"/>
-        </w:rPr>
-        <w:fldChar w:fldCharType="end"/>
-      </w:r>
     </w:p>
     <w:p>
       <w:pPr>
@@ -113,6 +45,26 @@
         </w:rPr>
       </w:pPr>
       <w:hyperlink r:id="rId5" w:history="1">
+        <w:r>
+          <w:rPr>
+            <w:rStyle w:val="Hyperlink"/>
+            <w:rFonts w:ascii="Times New Roman" w:hAnsi="Times New Roman" w:cs="Times New Roman"/>
+            <w:sz w:val="26"/>
+            <w:szCs w:val="26"/>
+          </w:rPr>
+          <w:t>https://github.com/samlopezf/google-drive-api-tutorial</w:t>
+        </w:r>
+      </w:hyperlink>
+    </w:p>
+    <w:p>
+      <w:pPr>
+        <w:rPr>
+          <w:rFonts w:ascii="Times New Roman" w:hAnsi="Times New Roman" w:cs="Times New Roman"/>
+          <w:sz w:val="26"/>
+          <w:szCs w:val="26"/>
+        </w:rPr>
+      </w:pPr>
+      <w:hyperlink r:id="rId6" w:history="1">
         <w:r>
           <w:rPr>
             <w:rStyle w:val="Hyperlink"/>
@@ -241,10 +193,10 @@
                   <v:path o:extrusionok="f" gradientshapeok="t" o:connecttype="rect"/>
                   <o:lock v:ext="edit" aspectratio="t"/>
                 </v:shapetype>
-                <v:shape id="_x0000_i1034" type="#_x0000_t75" style="width:18pt;height:15.6pt" o:ole="">
-                  <v:imagedata r:id="rId6" o:title=""/>
+                <v:shape id="_x0000_i1034" type="#_x0000_t75" style="width:18.15pt;height:15.65pt" o:ole="">
+                  <v:imagedata r:id="rId7" o:title=""/>
                 </v:shape>
-                <w:control r:id="rId7" w:name="DefaultOcxName" w:shapeid="_x0000_i1034"/>
+                <w:control r:id="rId8" w:name="DefaultOcxName" w:shapeid="_x0000_i1034"/>
               </w:object>
             </w:r>
             <w:r>
@@ -295,10 +247,10 @@
                 <w:szCs w:val="26"/>
               </w:rPr>
               <w:object w:dxaOrig="225" w:dyaOrig="225" w14:anchorId="47220BA3">
-                <v:shape id="_x0000_i1037" type="#_x0000_t75" style="width:18pt;height:15.6pt" o:ole="">
-                  <v:imagedata r:id="rId6" o:title=""/>
+                <v:shape id="_x0000_i1037" type="#_x0000_t75" style="width:18.15pt;height:15.65pt" o:ole="">
+                  <v:imagedata r:id="rId7" o:title=""/>
                 </v:shape>
-                <w:control r:id="rId8" w:name="DefaultOcxName1" w:shapeid="_x0000_i1037"/>
+                <w:control r:id="rId9" w:name="DefaultOcxName1" w:shapeid="_x0000_i1037"/>
               </w:object>
             </w:r>
             <w:r>
@@ -331,10 +283,10 @@
                 <w:szCs w:val="26"/>
               </w:rPr>
               <w:object w:dxaOrig="225" w:dyaOrig="225" w14:anchorId="0025448F">
-                <v:shape id="_x0000_i1040" type="#_x0000_t75" style="width:18pt;height:15.6pt" o:ole="">
-                  <v:imagedata r:id="rId6" o:title=""/>
+                <v:shape id="_x0000_i1040" type="#_x0000_t75" style="width:18.15pt;height:15.65pt" o:ole="">
+                  <v:imagedata r:id="rId7" o:title=""/>
                 </v:shape>
-                <w:control r:id="rId9" w:name="DefaultOcxName2" w:shapeid="_x0000_i1040"/>
+                <w:control r:id="rId10" w:name="DefaultOcxName2" w:shapeid="_x0000_i1040"/>
               </w:object>
             </w:r>
             <w:r>
@@ -367,10 +319,10 @@
                 <w:szCs w:val="26"/>
               </w:rPr>
               <w:object w:dxaOrig="225" w:dyaOrig="225" w14:anchorId="30C3DB58">
-                <v:shape id="_x0000_i1043" type="#_x0000_t75" style="width:18pt;height:15.6pt" o:ole="">
-                  <v:imagedata r:id="rId6" o:title=""/>
+                <v:shape id="_x0000_i1043" type="#_x0000_t75" style="width:18.15pt;height:15.65pt" o:ole="">
+                  <v:imagedata r:id="rId7" o:title=""/>
                 </v:shape>
-                <w:control r:id="rId10" w:name="DefaultOcxName3" w:shapeid="_x0000_i1043"/>
+                <w:control r:id="rId11" w:name="DefaultOcxName3" w:shapeid="_x0000_i1043"/>
               </w:object>
             </w:r>
             <w:r>
@@ -425,7 +377,7 @@
                 <w:szCs w:val="26"/>
               </w:rPr>
             </w:pPr>
-            <w:hyperlink r:id="rId11" w:history="1">
+            <w:hyperlink r:id="rId12" w:history="1">
               <w:r>
                 <w:rPr>
                   <w:rStyle w:val="Hyperlink"/>
@@ -447,7 +399,7 @@
                 <w:szCs w:val="26"/>
               </w:rPr>
             </w:pPr>
-            <w:hyperlink r:id="rId12" w:history="1">
+            <w:hyperlink r:id="rId13" w:history="1">
               <w:r>
                 <w:rPr>
                   <w:rStyle w:val="Hyperlink"/>
@@ -470,7 +422,7 @@
                 <w:szCs w:val="26"/>
               </w:rPr>
             </w:pPr>
-            <w:hyperlink r:id="rId13" w:history="1">
+            <w:hyperlink r:id="rId14" w:history="1">
               <w:r>
                 <w:rPr>
                   <w:rStyle w:val="Hyperlink"/>
@@ -634,7 +586,23 @@
                 <w:sz w:val="26"/>
                 <w:szCs w:val="26"/>
               </w:rPr>
-              <w:t>. No need to install any software to access or edit these. Ant google doc can be sharable with editable option. There is an automatic mechanism to convert Microsoft documents to Google Docs.</w:t>
+              <w:t>. No need to install any software to access or edit these. An</w:t>
+            </w:r>
+            <w:r>
+              <w:rPr>
+                <w:rFonts w:ascii="Times New Roman" w:hAnsi="Times New Roman" w:cs="Times New Roman"/>
+                <w:sz w:val="26"/>
+                <w:szCs w:val="26"/>
+              </w:rPr>
+              <w:t>d</w:t>
+            </w:r>
+            <w:r>
+              <w:rPr>
+                <w:rFonts w:ascii="Times New Roman" w:hAnsi="Times New Roman" w:cs="Times New Roman"/>
+                <w:sz w:val="26"/>
+                <w:szCs w:val="26"/>
+              </w:rPr>
+              <w:t xml:space="preserve"> google doc can be sharable with editable option. There is an automatic mechanism to convert Microsoft documents to Google Docs.</w:t>
             </w:r>
           </w:p>
           <w:p>
@@ -663,6 +631,14 @@
               </w:rPr>
               <w:t xml:space="preserve"> Docs</w:t>
             </w:r>
+            <w:r>
+              <w:rPr>
+                <w:rFonts w:ascii="Times New Roman" w:hAnsi="Times New Roman" w:cs="Times New Roman"/>
+                <w:sz w:val="26"/>
+                <w:szCs w:val="26"/>
+              </w:rPr>
+              <w:t>: Google docs is a broader term for Google sheets, Google slides and Google forms.</w:t>
+            </w:r>
           </w:p>
           <w:p>
             <w:pPr>
@@ -690,6 +666,32 @@
               </w:rPr>
               <w:t xml:space="preserve"> Sheets</w:t>
             </w:r>
+            <w:r>
+              <w:rPr>
+                <w:rFonts w:ascii="Times New Roman" w:hAnsi="Times New Roman" w:cs="Times New Roman"/>
+                <w:sz w:val="26"/>
+                <w:szCs w:val="26"/>
+              </w:rPr>
+              <w:t xml:space="preserve">: Just like Microsoft excel sheet Google sheets has almost </w:t>
+            </w:r>
+            <w:proofErr w:type="gramStart"/>
+            <w:r>
+              <w:rPr>
+                <w:rFonts w:ascii="Times New Roman" w:hAnsi="Times New Roman" w:cs="Times New Roman"/>
+                <w:sz w:val="26"/>
+                <w:szCs w:val="26"/>
+              </w:rPr>
+              <w:t>all of</w:t>
+            </w:r>
+            <w:proofErr w:type="gramEnd"/>
+            <w:r>
+              <w:rPr>
+                <w:rFonts w:ascii="Times New Roman" w:hAnsi="Times New Roman" w:cs="Times New Roman"/>
+                <w:sz w:val="26"/>
+                <w:szCs w:val="26"/>
+              </w:rPr>
+              <w:t xml:space="preserve"> the functionalities. Google sheets can be shared with other people and can concurrently work on it and can edit it. We can change the font size, type as we want. We can use the formulas to calculate some mathematical expressions. This can be readily transformed to .csv or .xlsx format.</w:t>
+            </w:r>
           </w:p>
           <w:p>
             <w:pPr>
@@ -717,6 +719,32 @@
               </w:rPr>
               <w:t xml:space="preserve"> Slides</w:t>
             </w:r>
+            <w:r>
+              <w:rPr>
+                <w:rFonts w:ascii="Times New Roman" w:hAnsi="Times New Roman" w:cs="Times New Roman"/>
+                <w:sz w:val="26"/>
+                <w:szCs w:val="26"/>
+              </w:rPr>
+              <w:t xml:space="preserve">: Just like Microsoft PowerPoint presentation, Google has </w:t>
+            </w:r>
+            <w:proofErr w:type="spellStart"/>
+            <w:r>
+              <w:rPr>
+                <w:rFonts w:ascii="Times New Roman" w:hAnsi="Times New Roman" w:cs="Times New Roman"/>
+                <w:sz w:val="26"/>
+                <w:szCs w:val="26"/>
+              </w:rPr>
+              <w:t>Googleslides</w:t>
+            </w:r>
+            <w:proofErr w:type="spellEnd"/>
+            <w:r>
+              <w:rPr>
+                <w:rFonts w:ascii="Times New Roman" w:hAnsi="Times New Roman" w:cs="Times New Roman"/>
+                <w:sz w:val="26"/>
+                <w:szCs w:val="26"/>
+              </w:rPr>
+              <w:t>. We can do small animations, transformations of slides. This can be shared with other people to edit this on real time basis. We can change the font size, type of these as we want.</w:t>
+            </w:r>
           </w:p>
           <w:p>
             <w:pPr>
@@ -744,6 +772,22 @@
               </w:rPr>
               <w:t xml:space="preserve"> Forms</w:t>
             </w:r>
+            <w:r>
+              <w:rPr>
+                <w:rFonts w:ascii="Times New Roman" w:hAnsi="Times New Roman" w:cs="Times New Roman"/>
+                <w:sz w:val="26"/>
+                <w:szCs w:val="26"/>
+              </w:rPr>
+              <w:t xml:space="preserve">: Out of all Google docs this is the </w:t>
+            </w:r>
+            <w:r>
+              <w:rPr>
+                <w:rFonts w:ascii="Times New Roman" w:hAnsi="Times New Roman" w:cs="Times New Roman"/>
+                <w:sz w:val="26"/>
+                <w:szCs w:val="26"/>
+              </w:rPr>
+              <w:t>most powerful tool when anyone wants to collect data from other people. One can make a Google form and can share it via the link. The one who opens this link will see a form to fill. We can add many different types of survey questions with multiple choice or Multiple options, or text entries or date entries or choose from a list entry. This google forms can be used to conduct surveys within a close group like teachers, students or employees.</w:t>
+            </w:r>
           </w:p>
           <w:p>
             <w:pPr>
@@ -755,32 +799,17 @@
                 <w:szCs w:val="26"/>
               </w:rPr>
             </w:pPr>
-            <w:r>
-              <w:rPr>
-                <w:rFonts w:ascii="Times New Roman" w:hAnsi="Times New Roman" w:cs="Times New Roman"/>
-                <w:sz w:val="26"/>
-                <w:szCs w:val="26"/>
-              </w:rPr>
-              <w:t xml:space="preserve">In a </w:t>
-            </w:r>
-            <w:proofErr w:type="gramStart"/>
-            <w:r>
-              <w:rPr>
-                <w:rFonts w:ascii="Times New Roman" w:hAnsi="Times New Roman" w:cs="Times New Roman"/>
-                <w:sz w:val="26"/>
-                <w:szCs w:val="26"/>
-              </w:rPr>
-              <w:t>broader picture Google docs</w:t>
-            </w:r>
-            <w:proofErr w:type="gramEnd"/>
-            <w:r>
-              <w:rPr>
-                <w:rFonts w:ascii="Times New Roman" w:hAnsi="Times New Roman" w:cs="Times New Roman"/>
-                <w:sz w:val="26"/>
-                <w:szCs w:val="26"/>
-              </w:rPr>
-              <w:t xml:space="preserve"> is just a subset of Google Drive</w:t>
-            </w:r>
+            <w:hyperlink r:id="rId15" w:history="1">
+              <w:r>
+                <w:rPr>
+                  <w:rStyle w:val="Hyperlink"/>
+                  <w:rFonts w:ascii="Times New Roman" w:hAnsi="Times New Roman" w:cs="Times New Roman"/>
+                  <w:sz w:val="26"/>
+                  <w:szCs w:val="26"/>
+                </w:rPr>
+                <w:t>https://www.technokids.com/blog/apps/reasons-to-use-google-forms-with-your-students/</w:t>
+              </w:r>
+            </w:hyperlink>
           </w:p>
           <w:p>
             <w:pPr>
@@ -792,32 +821,6 @@
                 <w:szCs w:val="26"/>
               </w:rPr>
             </w:pPr>
-            <w:r>
-              <w:rPr>
-                <w:rFonts w:ascii="Times New Roman" w:hAnsi="Times New Roman" w:cs="Times New Roman"/>
-                <w:sz w:val="26"/>
-                <w:szCs w:val="26"/>
-              </w:rPr>
-              <w:t xml:space="preserve">Setting up a </w:t>
-            </w:r>
-            <w:proofErr w:type="spellStart"/>
-            <w:r>
-              <w:rPr>
-                <w:rFonts w:ascii="Times New Roman" w:hAnsi="Times New Roman" w:cs="Times New Roman"/>
-                <w:sz w:val="26"/>
-                <w:szCs w:val="26"/>
-              </w:rPr>
-              <w:t>gmail</w:t>
-            </w:r>
-            <w:proofErr w:type="spellEnd"/>
-            <w:r>
-              <w:rPr>
-                <w:rFonts w:ascii="Times New Roman" w:hAnsi="Times New Roman" w:cs="Times New Roman"/>
-                <w:sz w:val="26"/>
-                <w:szCs w:val="26"/>
-              </w:rPr>
-              <w:t xml:space="preserve"> account for the project </w:t>
-            </w:r>
           </w:p>
           <w:p>
             <w:pPr>
@@ -835,7 +838,25 @@
                 <w:sz w:val="26"/>
                 <w:szCs w:val="26"/>
               </w:rPr>
-              <w:t>Taking screenshots during this process</w:t>
+              <w:t xml:space="preserve">In a </w:t>
+            </w:r>
+            <w:proofErr w:type="gramStart"/>
+            <w:r>
+              <w:rPr>
+                <w:rFonts w:ascii="Times New Roman" w:hAnsi="Times New Roman" w:cs="Times New Roman"/>
+                <w:sz w:val="26"/>
+                <w:szCs w:val="26"/>
+              </w:rPr>
+              <w:t>broader picture Google docs</w:t>
+            </w:r>
+            <w:proofErr w:type="gramEnd"/>
+            <w:r>
+              <w:rPr>
+                <w:rFonts w:ascii="Times New Roman" w:hAnsi="Times New Roman" w:cs="Times New Roman"/>
+                <w:sz w:val="26"/>
+                <w:szCs w:val="26"/>
+              </w:rPr>
+              <w:t xml:space="preserve"> is just a subset of Google Drive</w:t>
             </w:r>
           </w:p>
           <w:p>
@@ -854,15 +875,26 @@
                 <w:sz w:val="26"/>
                 <w:szCs w:val="26"/>
               </w:rPr>
-              <w:t>Making the project setup</w:t>
-            </w:r>
-            <w:r>
-              <w:rPr>
-                <w:rFonts w:ascii="Times New Roman" w:hAnsi="Times New Roman" w:cs="Times New Roman"/>
-                <w:sz w:val="26"/>
-                <w:szCs w:val="26"/>
-              </w:rPr>
-              <w:t xml:space="preserve"> for the code</w:t>
+              <w:lastRenderedPageBreak/>
+              <w:t xml:space="preserve">Setting up a </w:t>
+            </w:r>
+            <w:proofErr w:type="spellStart"/>
+            <w:r>
+              <w:rPr>
+                <w:rFonts w:ascii="Times New Roman" w:hAnsi="Times New Roman" w:cs="Times New Roman"/>
+                <w:sz w:val="26"/>
+                <w:szCs w:val="26"/>
+              </w:rPr>
+              <w:t>gmail</w:t>
+            </w:r>
+            <w:proofErr w:type="spellEnd"/>
+            <w:r>
+              <w:rPr>
+                <w:rFonts w:ascii="Times New Roman" w:hAnsi="Times New Roman" w:cs="Times New Roman"/>
+                <w:sz w:val="26"/>
+                <w:szCs w:val="26"/>
+              </w:rPr>
+              <w:t xml:space="preserve"> account for the project </w:t>
             </w:r>
           </w:p>
           <w:p>
@@ -881,7 +913,7 @@
                 <w:sz w:val="26"/>
                 <w:szCs w:val="26"/>
               </w:rPr>
-              <w:t>Restructuring the code with more details</w:t>
+              <w:t>Taking screenshots during this process</w:t>
             </w:r>
           </w:p>
           <w:p>
@@ -894,6 +926,484 @@
                 <w:szCs w:val="26"/>
               </w:rPr>
             </w:pPr>
+            <w:r>
+              <w:rPr>
+                <w:rFonts w:ascii="Times New Roman" w:hAnsi="Times New Roman" w:cs="Times New Roman"/>
+                <w:sz w:val="26"/>
+                <w:szCs w:val="26"/>
+              </w:rPr>
+              <w:t>Making the project setup</w:t>
+            </w:r>
+            <w:r>
+              <w:rPr>
+                <w:rFonts w:ascii="Times New Roman" w:hAnsi="Times New Roman" w:cs="Times New Roman"/>
+                <w:sz w:val="26"/>
+                <w:szCs w:val="26"/>
+              </w:rPr>
+              <w:t xml:space="preserve"> for the code</w:t>
+            </w:r>
+          </w:p>
+          <w:p>
+            <w:pPr>
+              <w:spacing w:after="100" w:afterAutospacing="1" w:line="240" w:lineRule="auto"/>
+              <w:ind w:right="-225"/>
+              <w:rPr>
+                <w:rFonts w:ascii="Times New Roman" w:hAnsi="Times New Roman" w:cs="Times New Roman"/>
+                <w:sz w:val="26"/>
+                <w:szCs w:val="26"/>
+              </w:rPr>
+            </w:pPr>
+            <w:r>
+              <w:rPr>
+                <w:rFonts w:ascii="Times New Roman" w:hAnsi="Times New Roman" w:cs="Times New Roman"/>
+                <w:sz w:val="26"/>
+                <w:szCs w:val="26"/>
+              </w:rPr>
+              <w:t>Restructuring the code with more details</w:t>
+            </w:r>
+          </w:p>
+          <w:p>
+            <w:pPr>
+              <w:spacing w:after="100" w:afterAutospacing="1" w:line="240" w:lineRule="auto"/>
+              <w:ind w:right="-225"/>
+              <w:rPr>
+                <w:rFonts w:ascii="Times New Roman" w:hAnsi="Times New Roman" w:cs="Times New Roman"/>
+                <w:sz w:val="26"/>
+                <w:szCs w:val="26"/>
+              </w:rPr>
+            </w:pPr>
+          </w:p>
+          <w:p>
+            <w:pPr>
+              <w:spacing w:after="100" w:afterAutospacing="1" w:line="240" w:lineRule="auto"/>
+              <w:ind w:right="-225"/>
+              <w:rPr>
+                <w:rFonts w:ascii="Times New Roman" w:hAnsi="Times New Roman" w:cs="Times New Roman"/>
+                <w:sz w:val="26"/>
+                <w:szCs w:val="26"/>
+              </w:rPr>
+            </w:pPr>
+            <w:r>
+              <w:rPr>
+                <w:rFonts w:ascii="Times New Roman" w:hAnsi="Times New Roman" w:cs="Times New Roman"/>
+                <w:sz w:val="26"/>
+                <w:szCs w:val="26"/>
+              </w:rPr>
+              <w:t>Python Google Drive API:</w:t>
+            </w:r>
+          </w:p>
+          <w:p>
+            <w:pPr>
+              <w:spacing w:after="100" w:afterAutospacing="1" w:line="240" w:lineRule="auto"/>
+              <w:ind w:right="-225"/>
+              <w:rPr>
+                <w:rFonts w:ascii="Times New Roman" w:hAnsi="Times New Roman" w:cs="Times New Roman"/>
+                <w:sz w:val="26"/>
+                <w:szCs w:val="26"/>
+              </w:rPr>
+            </w:pPr>
+            <w:r>
+              <w:rPr>
+                <w:rFonts w:ascii="Times New Roman" w:hAnsi="Times New Roman" w:cs="Times New Roman"/>
+                <w:sz w:val="26"/>
+                <w:szCs w:val="26"/>
+              </w:rPr>
+              <w:t xml:space="preserve">Before writing the Python interface for Google Drive, we need to </w:t>
+            </w:r>
+            <w:r>
+              <w:rPr>
+                <w:rFonts w:ascii="Times New Roman" w:hAnsi="Times New Roman" w:cs="Times New Roman"/>
+                <w:sz w:val="26"/>
+                <w:szCs w:val="26"/>
+              </w:rPr>
+              <w:t>setup an email account, with that email account we will get a set of google services and one of them is Google Drive with 15 GB overall storage.</w:t>
+            </w:r>
+          </w:p>
+          <w:p>
+            <w:pPr>
+              <w:spacing w:after="100" w:afterAutospacing="1" w:line="240" w:lineRule="auto"/>
+              <w:ind w:right="-225"/>
+              <w:rPr>
+                <w:rFonts w:ascii="Times New Roman" w:hAnsi="Times New Roman" w:cs="Times New Roman"/>
+                <w:sz w:val="26"/>
+                <w:szCs w:val="26"/>
+              </w:rPr>
+            </w:pPr>
+            <w:r>
+              <w:rPr>
+                <w:rFonts w:ascii="Times New Roman" w:hAnsi="Times New Roman" w:cs="Times New Roman"/>
+                <w:sz w:val="26"/>
+                <w:szCs w:val="26"/>
+              </w:rPr>
+              <w:t>After that we need to go through the Google Drive Quick start guide given below:</w:t>
+            </w:r>
+          </w:p>
+          <w:p>
+            <w:pPr>
+              <w:spacing w:after="100" w:afterAutospacing="1" w:line="240" w:lineRule="auto"/>
+              <w:ind w:right="-225"/>
+              <w:rPr>
+                <w:rFonts w:ascii="Times New Roman" w:hAnsi="Times New Roman" w:cs="Times New Roman"/>
+                <w:sz w:val="26"/>
+                <w:szCs w:val="26"/>
+              </w:rPr>
+            </w:pPr>
+            <w:hyperlink r:id="rId16" w:history="1">
+              <w:r>
+                <w:rPr>
+                  <w:rStyle w:val="Hyperlink"/>
+                  <w:rFonts w:ascii="Times New Roman" w:hAnsi="Times New Roman" w:cs="Times New Roman"/>
+                  <w:sz w:val="26"/>
+                  <w:szCs w:val="26"/>
+                </w:rPr>
+                <w:t>https://developers.google.com/drive/api/v3/quickstart/python</w:t>
+              </w:r>
+            </w:hyperlink>
+          </w:p>
+          <w:p>
+            <w:pPr>
+              <w:spacing w:after="100" w:afterAutospacing="1" w:line="240" w:lineRule="auto"/>
+              <w:ind w:right="-225"/>
+              <w:rPr>
+                <w:rFonts w:ascii="Times New Roman" w:hAnsi="Times New Roman" w:cs="Times New Roman"/>
+                <w:sz w:val="26"/>
+                <w:szCs w:val="26"/>
+              </w:rPr>
+            </w:pPr>
+            <w:r>
+              <w:rPr>
+                <w:rFonts w:ascii="Times New Roman" w:hAnsi="Times New Roman" w:cs="Times New Roman"/>
+                <w:sz w:val="26"/>
+                <w:szCs w:val="26"/>
+              </w:rPr>
+              <w:t>There we can see Enable API option as shown in the below picture:</w:t>
+            </w:r>
+          </w:p>
+          <w:p>
+            <w:pPr>
+              <w:spacing w:after="100" w:afterAutospacing="1" w:line="240" w:lineRule="auto"/>
+              <w:ind w:right="-225"/>
+              <w:rPr>
+                <w:rFonts w:ascii="Times New Roman" w:hAnsi="Times New Roman" w:cs="Times New Roman"/>
+                <w:sz w:val="26"/>
+                <w:szCs w:val="26"/>
+              </w:rPr>
+            </w:pPr>
+            <w:r>
+              <w:rPr>
+                <w:noProof/>
+              </w:rPr>
+              <w:drawing>
+                <wp:inline distT="0" distB="0" distL="0" distR="0" wp14:anchorId="049E03CB" wp14:editId="3D0425E3">
+                  <wp:extent cx="5943600" cy="3343275"/>
+                  <wp:effectExtent l="0" t="0" r="0" b="9525"/>
+                  <wp:docPr id="9" name="Picture 9"/>
+                  <wp:cNvGraphicFramePr>
+                    <a:graphicFrameLocks xmlns:a="http://schemas.openxmlformats.org/drawingml/2006/main" noChangeAspect="1"/>
+                  </wp:cNvGraphicFramePr>
+                  <a:graphic xmlns:a="http://schemas.openxmlformats.org/drawingml/2006/main">
+                    <a:graphicData uri="http://schemas.openxmlformats.org/drawingml/2006/picture">
+                      <pic:pic xmlns:pic="http://schemas.openxmlformats.org/drawingml/2006/picture">
+                        <pic:nvPicPr>
+                          <pic:cNvPr id="1" name=""/>
+                          <pic:cNvPicPr/>
+                        </pic:nvPicPr>
+                        <pic:blipFill>
+                          <a:blip r:embed="rId17"/>
+                          <a:stretch>
+                            <a:fillRect/>
+                          </a:stretch>
+                        </pic:blipFill>
+                        <pic:spPr>
+                          <a:xfrm>
+                            <a:off x="0" y="0"/>
+                            <a:ext cx="5943600" cy="3343275"/>
+                          </a:xfrm>
+                          <a:prstGeom prst="rect">
+                            <a:avLst/>
+                          </a:prstGeom>
+                        </pic:spPr>
+                      </pic:pic>
+                    </a:graphicData>
+                  </a:graphic>
+                </wp:inline>
+              </w:drawing>
+            </w:r>
+          </w:p>
+          <w:p>
+            <w:pPr>
+              <w:rPr>
+                <w:rFonts w:ascii="Times New Roman" w:hAnsi="Times New Roman" w:cs="Times New Roman"/>
+                <w:sz w:val="26"/>
+                <w:szCs w:val="26"/>
+              </w:rPr>
+            </w:pPr>
+            <w:r>
+              <w:rPr>
+                <w:rFonts w:ascii="Times New Roman" w:hAnsi="Times New Roman" w:cs="Times New Roman"/>
+                <w:sz w:val="26"/>
+                <w:szCs w:val="26"/>
+              </w:rPr>
+              <w:lastRenderedPageBreak/>
+              <w:t xml:space="preserve">Once we enable that we will get </w:t>
+            </w:r>
+            <w:proofErr w:type="spellStart"/>
+            <w:r>
+              <w:rPr>
+                <w:rFonts w:ascii="Times New Roman" w:hAnsi="Times New Roman" w:cs="Times New Roman"/>
+                <w:sz w:val="26"/>
+                <w:szCs w:val="26"/>
+              </w:rPr>
+              <w:t>credentials.json</w:t>
+            </w:r>
+            <w:proofErr w:type="spellEnd"/>
+            <w:r>
+              <w:rPr>
+                <w:rFonts w:ascii="Times New Roman" w:hAnsi="Times New Roman" w:cs="Times New Roman"/>
+                <w:sz w:val="26"/>
+                <w:szCs w:val="26"/>
+              </w:rPr>
+              <w:t xml:space="preserve"> file where </w:t>
+            </w:r>
+            <w:proofErr w:type="gramStart"/>
+            <w:r>
+              <w:rPr>
+                <w:rFonts w:ascii="Times New Roman" w:hAnsi="Times New Roman" w:cs="Times New Roman"/>
+                <w:sz w:val="26"/>
+                <w:szCs w:val="26"/>
+              </w:rPr>
+              <w:t>all of</w:t>
+            </w:r>
+            <w:proofErr w:type="gramEnd"/>
+            <w:r>
+              <w:rPr>
+                <w:rFonts w:ascii="Times New Roman" w:hAnsi="Times New Roman" w:cs="Times New Roman"/>
+                <w:sz w:val="26"/>
+                <w:szCs w:val="26"/>
+              </w:rPr>
+              <w:t xml:space="preserve"> our credentials are stored that can be used to communicate with our Google Drive through Python Interface.</w:t>
+            </w:r>
+          </w:p>
+          <w:p>
+            <w:pPr>
+              <w:rPr>
+                <w:rFonts w:ascii="Times New Roman" w:hAnsi="Times New Roman" w:cs="Times New Roman"/>
+                <w:sz w:val="26"/>
+                <w:szCs w:val="26"/>
+              </w:rPr>
+            </w:pPr>
+            <w:r>
+              <w:rPr>
+                <w:rFonts w:ascii="Times New Roman" w:hAnsi="Times New Roman" w:cs="Times New Roman"/>
+                <w:sz w:val="26"/>
+                <w:szCs w:val="26"/>
+              </w:rPr>
+              <w:t>After that, we will be redirected to a page where we need to create our own project as shown in the below picture:</w:t>
+            </w:r>
+          </w:p>
+          <w:p>
+            <w:pPr>
+              <w:rPr>
+                <w:rFonts w:ascii="Times New Roman" w:hAnsi="Times New Roman" w:cs="Times New Roman"/>
+                <w:sz w:val="26"/>
+                <w:szCs w:val="26"/>
+              </w:rPr>
+            </w:pPr>
+            <w:r>
+              <w:rPr>
+                <w:noProof/>
+              </w:rPr>
+              <w:drawing>
+                <wp:inline distT="0" distB="0" distL="0" distR="0" wp14:anchorId="57B8F4DA" wp14:editId="6D962416">
+                  <wp:extent cx="5943600" cy="3343275"/>
+                  <wp:effectExtent l="0" t="0" r="0" b="9525"/>
+                  <wp:docPr id="12" name="Picture 12"/>
+                  <wp:cNvGraphicFramePr>
+                    <a:graphicFrameLocks xmlns:a="http://schemas.openxmlformats.org/drawingml/2006/main" noChangeAspect="1"/>
+                  </wp:cNvGraphicFramePr>
+                  <a:graphic xmlns:a="http://schemas.openxmlformats.org/drawingml/2006/main">
+                    <a:graphicData uri="http://schemas.openxmlformats.org/drawingml/2006/picture">
+                      <pic:pic xmlns:pic="http://schemas.openxmlformats.org/drawingml/2006/picture">
+                        <pic:nvPicPr>
+                          <pic:cNvPr id="1" name=""/>
+                          <pic:cNvPicPr/>
+                        </pic:nvPicPr>
+                        <pic:blipFill>
+                          <a:blip r:embed="rId18"/>
+                          <a:stretch>
+                            <a:fillRect/>
+                          </a:stretch>
+                        </pic:blipFill>
+                        <pic:spPr>
+                          <a:xfrm>
+                            <a:off x="0" y="0"/>
+                            <a:ext cx="5943600" cy="3343275"/>
+                          </a:xfrm>
+                          <a:prstGeom prst="rect">
+                            <a:avLst/>
+                          </a:prstGeom>
+                        </pic:spPr>
+                      </pic:pic>
+                    </a:graphicData>
+                  </a:graphic>
+                </wp:inline>
+              </w:drawing>
+            </w:r>
+          </w:p>
+          <w:p>
+            <w:pPr>
+              <w:spacing w:after="100" w:afterAutospacing="1" w:line="240" w:lineRule="auto"/>
+              <w:ind w:right="-225"/>
+              <w:rPr>
+                <w:rFonts w:ascii="Times New Roman" w:hAnsi="Times New Roman" w:cs="Times New Roman"/>
+                <w:sz w:val="26"/>
+                <w:szCs w:val="26"/>
+              </w:rPr>
+            </w:pPr>
+          </w:p>
+          <w:p>
+            <w:pPr>
+              <w:spacing w:after="100" w:afterAutospacing="1" w:line="240" w:lineRule="auto"/>
+              <w:ind w:right="-225"/>
+              <w:rPr>
+                <w:rFonts w:ascii="Times New Roman" w:hAnsi="Times New Roman" w:cs="Times New Roman"/>
+                <w:sz w:val="26"/>
+                <w:szCs w:val="26"/>
+              </w:rPr>
+            </w:pPr>
+          </w:p>
+        </w:tc>
+      </w:tr>
+      <w:tr>
+        <w:tc>
+          <w:tcPr>
+            <w:tcW w:w="10470" w:type="dxa"/>
+            <w:tcMar>
+              <w:top w:w="225" w:type="dxa"/>
+              <w:left w:w="225" w:type="dxa"/>
+              <w:bottom w:w="225" w:type="dxa"/>
+              <w:right w:w="225" w:type="dxa"/>
+            </w:tcMar>
+            <w:vAlign w:val="center"/>
+          </w:tcPr>
+          <w:p>
+            <w:pPr>
+              <w:spacing w:before="100" w:beforeAutospacing="1" w:after="100" w:afterAutospacing="1" w:line="240" w:lineRule="auto"/>
+              <w:ind w:right="-225"/>
+              <w:rPr>
+                <w:rFonts w:ascii="Times New Roman" w:hAnsi="Times New Roman" w:cs="Times New Roman"/>
+                <w:sz w:val="26"/>
+                <w:szCs w:val="26"/>
+              </w:rPr>
+            </w:pPr>
+            <w:r>
+              <w:rPr>
+                <w:rFonts w:ascii="Times New Roman" w:hAnsi="Times New Roman" w:cs="Times New Roman"/>
+                <w:sz w:val="26"/>
+                <w:szCs w:val="26"/>
+              </w:rPr>
+              <w:lastRenderedPageBreak/>
+              <w:t xml:space="preserve">After that, we need to obtain the </w:t>
+            </w:r>
+            <w:proofErr w:type="spellStart"/>
+            <w:r>
+              <w:rPr>
+                <w:rFonts w:ascii="Times New Roman" w:hAnsi="Times New Roman" w:cs="Times New Roman"/>
+                <w:sz w:val="26"/>
+                <w:szCs w:val="26"/>
+              </w:rPr>
+              <w:t>client_secret</w:t>
+            </w:r>
+            <w:proofErr w:type="spellEnd"/>
+            <w:r>
+              <w:rPr>
+                <w:rFonts w:ascii="Times New Roman" w:hAnsi="Times New Roman" w:cs="Times New Roman"/>
+                <w:sz w:val="26"/>
+                <w:szCs w:val="26"/>
+              </w:rPr>
+              <w:t xml:space="preserve"> file as shown below:</w:t>
+            </w:r>
+          </w:p>
+          <w:p>
+            <w:pPr>
+              <w:spacing w:before="100" w:beforeAutospacing="1" w:after="100" w:afterAutospacing="1" w:line="240" w:lineRule="auto"/>
+              <w:ind w:right="-225"/>
+              <w:rPr>
+                <w:rFonts w:ascii="Times New Roman" w:hAnsi="Times New Roman" w:cs="Times New Roman"/>
+                <w:sz w:val="26"/>
+                <w:szCs w:val="26"/>
+              </w:rPr>
+            </w:pPr>
+            <w:r>
+              <w:rPr>
+                <w:rFonts w:ascii="Times New Roman" w:hAnsi="Times New Roman" w:cs="Times New Roman"/>
+                <w:sz w:val="26"/>
+                <w:szCs w:val="26"/>
+              </w:rPr>
+              <w:t xml:space="preserve">Once all these steps are done correctly, then we can use the Python program interface to transfer the files between </w:t>
+            </w:r>
+            <w:r>
+              <w:rPr>
+                <w:rFonts w:ascii="Times New Roman" w:hAnsi="Times New Roman" w:cs="Times New Roman"/>
+                <w:sz w:val="26"/>
+                <w:szCs w:val="26"/>
+              </w:rPr>
+              <w:t>our Python program and Google Drive.</w:t>
+            </w:r>
+            <w:bookmarkStart w:id="0" w:name="_GoBack"/>
+            <w:bookmarkEnd w:id="0"/>
+          </w:p>
+          <w:p>
+            <w:pPr>
+              <w:spacing w:before="100" w:beforeAutospacing="1" w:after="100" w:afterAutospacing="1" w:line="240" w:lineRule="auto"/>
+              <w:ind w:right="-225"/>
+              <w:rPr>
+                <w:rFonts w:ascii="Times New Roman" w:hAnsi="Times New Roman" w:cs="Times New Roman"/>
+                <w:sz w:val="26"/>
+                <w:szCs w:val="26"/>
+              </w:rPr>
+            </w:pPr>
+            <w:r>
+              <w:rPr>
+                <w:noProof/>
+              </w:rPr>
+              <w:lastRenderedPageBreak/>
+              <w:drawing>
+                <wp:inline distT="0" distB="0" distL="0" distR="0" wp14:anchorId="2496D887" wp14:editId="49FD7428">
+                  <wp:extent cx="5943600" cy="3343275"/>
+                  <wp:effectExtent l="0" t="0" r="0" b="9525"/>
+                  <wp:docPr id="6" name="Picture 6"/>
+                  <wp:cNvGraphicFramePr>
+                    <a:graphicFrameLocks xmlns:a="http://schemas.openxmlformats.org/drawingml/2006/main" noChangeAspect="1"/>
+                  </wp:cNvGraphicFramePr>
+                  <a:graphic xmlns:a="http://schemas.openxmlformats.org/drawingml/2006/main">
+                    <a:graphicData uri="http://schemas.openxmlformats.org/drawingml/2006/picture">
+                      <pic:pic xmlns:pic="http://schemas.openxmlformats.org/drawingml/2006/picture">
+                        <pic:nvPicPr>
+                          <pic:cNvPr id="1" name=""/>
+                          <pic:cNvPicPr/>
+                        </pic:nvPicPr>
+                        <pic:blipFill>
+                          <a:blip r:embed="rId19"/>
+                          <a:stretch>
+                            <a:fillRect/>
+                          </a:stretch>
+                        </pic:blipFill>
+                        <pic:spPr>
+                          <a:xfrm>
+                            <a:off x="0" y="0"/>
+                            <a:ext cx="5943600" cy="3343275"/>
+                          </a:xfrm>
+                          <a:prstGeom prst="rect">
+                            <a:avLst/>
+                          </a:prstGeom>
+                        </pic:spPr>
+                      </pic:pic>
+                    </a:graphicData>
+                  </a:graphic>
+                </wp:inline>
+              </w:drawing>
+            </w:r>
           </w:p>
         </w:tc>
       </w:tr>
@@ -906,7 +1416,7 @@
           <w:szCs w:val="26"/>
         </w:rPr>
       </w:pPr>
-      <w:hyperlink r:id="rId14" w:history="1">
+      <w:hyperlink r:id="rId20" w:history="1">
         <w:r>
           <w:rPr>
             <w:rFonts w:ascii="Segoe UI" w:eastAsia="Times New Roman" w:hAnsi="Segoe UI" w:cs="Segoe UI"/>
@@ -933,7 +1443,6 @@
         <w:rPr>
           <w:noProof/>
         </w:rPr>
-        <w:lastRenderedPageBreak/>
         <w:drawing>
           <wp:inline distT="0" distB="0" distL="0" distR="0" wp14:anchorId="78185B3F" wp14:editId="693FFA35">
             <wp:extent cx="5943600" cy="3343275"/>
@@ -950,7 +1459,7 @@
                     <pic:cNvPicPr/>
                   </pic:nvPicPr>
                   <pic:blipFill>
-                    <a:blip r:embed="rId15"/>
+                    <a:blip r:embed="rId21"/>
                     <a:stretch>
                       <a:fillRect/>
                     </a:stretch>
@@ -983,6 +1492,7 @@
         <w:rPr>
           <w:noProof/>
         </w:rPr>
+        <w:lastRenderedPageBreak/>
         <w:drawing>
           <wp:inline distT="0" distB="0" distL="0" distR="0" wp14:anchorId="1C66D303" wp14:editId="6A55CABB">
             <wp:extent cx="5943600" cy="3343275"/>
@@ -999,7 +1509,7 @@
                     <pic:cNvPicPr/>
                   </pic:nvPicPr>
                   <pic:blipFill>
-                    <a:blip r:embed="rId16"/>
+                    <a:blip r:embed="rId22"/>
                     <a:stretch>
                       <a:fillRect/>
                     </a:stretch>
@@ -1041,7 +1551,6 @@
         <w:rPr>
           <w:noProof/>
         </w:rPr>
-        <w:lastRenderedPageBreak/>
         <w:drawing>
           <wp:inline distT="0" distB="0" distL="0" distR="0" wp14:anchorId="1C86845E" wp14:editId="469A6D96">
             <wp:extent cx="5943600" cy="3343275"/>
@@ -1058,7 +1567,7 @@
                     <pic:cNvPicPr/>
                   </pic:nvPicPr>
                   <pic:blipFill>
-                    <a:blip r:embed="rId17"/>
+                    <a:blip r:embed="rId23"/>
                     <a:stretch>
                       <a:fillRect/>
                     </a:stretch>
@@ -1091,6 +1600,7 @@
         <w:rPr>
           <w:noProof/>
         </w:rPr>
+        <w:lastRenderedPageBreak/>
         <w:drawing>
           <wp:inline distT="0" distB="0" distL="0" distR="0" wp14:anchorId="4D029600" wp14:editId="4B0E1462">
             <wp:extent cx="5943600" cy="3343275"/>
@@ -1107,7 +1617,7 @@
                     <pic:cNvPicPr/>
                   </pic:nvPicPr>
                   <pic:blipFill>
-                    <a:blip r:embed="rId18"/>
+                    <a:blip r:embed="rId24"/>
                     <a:stretch>
                       <a:fillRect/>
                     </a:stretch>
@@ -1149,12 +1659,678 @@
         <w:rPr>
           <w:noProof/>
         </w:rPr>
-        <w:lastRenderedPageBreak/>
         <w:drawing>
           <wp:inline distT="0" distB="0" distL="0" distR="0" wp14:anchorId="6CD54E54" wp14:editId="159511B9">
             <wp:extent cx="5943600" cy="3343275"/>
             <wp:effectExtent l="0" t="0" r="0" b="9525"/>
             <wp:docPr id="5" name="Picture 5"/>
+            <wp:cNvGraphicFramePr>
+              <a:graphicFrameLocks xmlns:a="http://schemas.openxmlformats.org/drawingml/2006/main" noChangeAspect="1"/>
+            </wp:cNvGraphicFramePr>
+            <a:graphic xmlns:a="http://schemas.openxmlformats.org/drawingml/2006/main">
+              <a:graphicData uri="http://schemas.openxmlformats.org/drawingml/2006/picture">
+                <pic:pic xmlns:pic="http://schemas.openxmlformats.org/drawingml/2006/picture">
+                  <pic:nvPicPr>
+                    <pic:cNvPr id="1" name=""/>
+                    <pic:cNvPicPr/>
+                  </pic:nvPicPr>
+                  <pic:blipFill>
+                    <a:blip r:embed="rId25"/>
+                    <a:stretch>
+                      <a:fillRect/>
+                    </a:stretch>
+                  </pic:blipFill>
+                  <pic:spPr>
+                    <a:xfrm>
+                      <a:off x="0" y="0"/>
+                      <a:ext cx="5943600" cy="3343275"/>
+                    </a:xfrm>
+                    <a:prstGeom prst="rect">
+                      <a:avLst/>
+                    </a:prstGeom>
+                  </pic:spPr>
+                </pic:pic>
+              </a:graphicData>
+            </a:graphic>
+          </wp:inline>
+        </w:drawing>
+      </w:r>
+    </w:p>
+    <w:p>
+      <w:pPr>
+        <w:rPr>
+          <w:rFonts w:ascii="Times New Roman" w:hAnsi="Times New Roman" w:cs="Times New Roman"/>
+          <w:sz w:val="26"/>
+          <w:szCs w:val="26"/>
+        </w:rPr>
+      </w:pPr>
+      <w:r>
+        <w:rPr>
+          <w:noProof/>
+        </w:rPr>
+        <w:lastRenderedPageBreak/>
+        <w:drawing>
+          <wp:inline distT="0" distB="0" distL="0" distR="0" wp14:anchorId="48F84C59" wp14:editId="14048FDF">
+            <wp:extent cx="5943600" cy="3343275"/>
+            <wp:effectExtent l="0" t="0" r="0" b="9525"/>
+            <wp:docPr id="7" name="Picture 7"/>
+            <wp:cNvGraphicFramePr>
+              <a:graphicFrameLocks xmlns:a="http://schemas.openxmlformats.org/drawingml/2006/main" noChangeAspect="1"/>
+            </wp:cNvGraphicFramePr>
+            <a:graphic xmlns:a="http://schemas.openxmlformats.org/drawingml/2006/main">
+              <a:graphicData uri="http://schemas.openxmlformats.org/drawingml/2006/picture">
+                <pic:pic xmlns:pic="http://schemas.openxmlformats.org/drawingml/2006/picture">
+                  <pic:nvPicPr>
+                    <pic:cNvPr id="1" name=""/>
+                    <pic:cNvPicPr/>
+                  </pic:nvPicPr>
+                  <pic:blipFill>
+                    <a:blip r:embed="rId26"/>
+                    <a:stretch>
+                      <a:fillRect/>
+                    </a:stretch>
+                  </pic:blipFill>
+                  <pic:spPr>
+                    <a:xfrm>
+                      <a:off x="0" y="0"/>
+                      <a:ext cx="5943600" cy="3343275"/>
+                    </a:xfrm>
+                    <a:prstGeom prst="rect">
+                      <a:avLst/>
+                    </a:prstGeom>
+                  </pic:spPr>
+                </pic:pic>
+              </a:graphicData>
+            </a:graphic>
+          </wp:inline>
+        </w:drawing>
+      </w:r>
+    </w:p>
+    <w:p>
+      <w:pPr>
+        <w:rPr>
+          <w:rFonts w:ascii="Times New Roman" w:hAnsi="Times New Roman" w:cs="Times New Roman"/>
+          <w:sz w:val="26"/>
+          <w:szCs w:val="26"/>
+        </w:rPr>
+      </w:pPr>
+      <w:r>
+        <w:rPr>
+          <w:noProof/>
+        </w:rPr>
+        <w:drawing>
+          <wp:inline distT="0" distB="0" distL="0" distR="0" wp14:anchorId="4D0CF764" wp14:editId="37A4A997">
+            <wp:extent cx="5943600" cy="3343275"/>
+            <wp:effectExtent l="0" t="0" r="0" b="9525"/>
+            <wp:docPr id="8" name="Picture 8"/>
+            <wp:cNvGraphicFramePr>
+              <a:graphicFrameLocks xmlns:a="http://schemas.openxmlformats.org/drawingml/2006/main" noChangeAspect="1"/>
+            </wp:cNvGraphicFramePr>
+            <a:graphic xmlns:a="http://schemas.openxmlformats.org/drawingml/2006/main">
+              <a:graphicData uri="http://schemas.openxmlformats.org/drawingml/2006/picture">
+                <pic:pic xmlns:pic="http://schemas.openxmlformats.org/drawingml/2006/picture">
+                  <pic:nvPicPr>
+                    <pic:cNvPr id="1" name=""/>
+                    <pic:cNvPicPr/>
+                  </pic:nvPicPr>
+                  <pic:blipFill>
+                    <a:blip r:embed="rId27"/>
+                    <a:stretch>
+                      <a:fillRect/>
+                    </a:stretch>
+                  </pic:blipFill>
+                  <pic:spPr>
+                    <a:xfrm>
+                      <a:off x="0" y="0"/>
+                      <a:ext cx="5943600" cy="3343275"/>
+                    </a:xfrm>
+                    <a:prstGeom prst="rect">
+                      <a:avLst/>
+                    </a:prstGeom>
+                  </pic:spPr>
+                </pic:pic>
+              </a:graphicData>
+            </a:graphic>
+          </wp:inline>
+        </w:drawing>
+      </w:r>
+    </w:p>
+    <w:p>
+      <w:pPr>
+        <w:rPr>
+          <w:rFonts w:ascii="Times New Roman" w:hAnsi="Times New Roman" w:cs="Times New Roman"/>
+          <w:sz w:val="26"/>
+          <w:szCs w:val="26"/>
+        </w:rPr>
+      </w:pPr>
+    </w:p>
+    <w:p>
+      <w:pPr>
+        <w:rPr>
+          <w:rFonts w:ascii="Times New Roman" w:hAnsi="Times New Roman" w:cs="Times New Roman"/>
+          <w:sz w:val="26"/>
+          <w:szCs w:val="26"/>
+        </w:rPr>
+      </w:pPr>
+      <w:hyperlink r:id="rId28" w:history="1">
+        <w:r>
+          <w:rPr>
+            <w:rStyle w:val="Hyperlink"/>
+            <w:rFonts w:ascii="Times New Roman" w:hAnsi="Times New Roman" w:cs="Times New Roman"/>
+            <w:sz w:val="26"/>
+            <w:szCs w:val="26"/>
+          </w:rPr>
+          <w:t>https://developers.google.com/drive/api/v3/quickstart/python</w:t>
+        </w:r>
+      </w:hyperlink>
+    </w:p>
+    <w:p>
+      <w:pPr>
+        <w:rPr>
+          <w:rFonts w:ascii="Times New Roman" w:hAnsi="Times New Roman" w:cs="Times New Roman"/>
+          <w:sz w:val="26"/>
+          <w:szCs w:val="26"/>
+        </w:rPr>
+      </w:pPr>
+    </w:p>
+    <w:p>
+      <w:pPr>
+        <w:rPr>
+          <w:rFonts w:ascii="Times New Roman" w:hAnsi="Times New Roman" w:cs="Times New Roman"/>
+          <w:sz w:val="26"/>
+          <w:szCs w:val="26"/>
+        </w:rPr>
+      </w:pPr>
+    </w:p>
+    <w:p>
+      <w:pPr>
+        <w:rPr>
+          <w:rFonts w:ascii="Times New Roman" w:hAnsi="Times New Roman" w:cs="Times New Roman"/>
+          <w:sz w:val="26"/>
+          <w:szCs w:val="26"/>
+        </w:rPr>
+      </w:pPr>
+    </w:p>
+    <w:p>
+      <w:pPr>
+        <w:rPr>
+          <w:rFonts w:ascii="Times New Roman" w:hAnsi="Times New Roman" w:cs="Times New Roman"/>
+          <w:sz w:val="26"/>
+          <w:szCs w:val="26"/>
+        </w:rPr>
+      </w:pPr>
+      <w:r>
+        <w:rPr>
+          <w:noProof/>
+        </w:rPr>
+        <w:drawing>
+          <wp:inline distT="0" distB="0" distL="0" distR="0" wp14:anchorId="306F7CC8" wp14:editId="6734E04D">
+            <wp:extent cx="5943600" cy="3343275"/>
+            <wp:effectExtent l="0" t="0" r="0" b="9525"/>
+            <wp:docPr id="10" name="Picture 10"/>
+            <wp:cNvGraphicFramePr>
+              <a:graphicFrameLocks xmlns:a="http://schemas.openxmlformats.org/drawingml/2006/main" noChangeAspect="1"/>
+            </wp:cNvGraphicFramePr>
+            <a:graphic xmlns:a="http://schemas.openxmlformats.org/drawingml/2006/main">
+              <a:graphicData uri="http://schemas.openxmlformats.org/drawingml/2006/picture">
+                <pic:pic xmlns:pic="http://schemas.openxmlformats.org/drawingml/2006/picture">
+                  <pic:nvPicPr>
+                    <pic:cNvPr id="1" name=""/>
+                    <pic:cNvPicPr/>
+                  </pic:nvPicPr>
+                  <pic:blipFill>
+                    <a:blip r:embed="rId29"/>
+                    <a:stretch>
+                      <a:fillRect/>
+                    </a:stretch>
+                  </pic:blipFill>
+                  <pic:spPr>
+                    <a:xfrm>
+                      <a:off x="0" y="0"/>
+                      <a:ext cx="5943600" cy="3343275"/>
+                    </a:xfrm>
+                    <a:prstGeom prst="rect">
+                      <a:avLst/>
+                    </a:prstGeom>
+                  </pic:spPr>
+                </pic:pic>
+              </a:graphicData>
+            </a:graphic>
+          </wp:inline>
+        </w:drawing>
+      </w:r>
+    </w:p>
+    <w:p>
+      <w:pPr>
+        <w:rPr>
+          <w:rFonts w:ascii="Times New Roman" w:hAnsi="Times New Roman" w:cs="Times New Roman"/>
+          <w:sz w:val="26"/>
+          <w:szCs w:val="26"/>
+        </w:rPr>
+      </w:pPr>
+    </w:p>
+    <w:p>
+      <w:pPr>
+        <w:rPr>
+          <w:rFonts w:ascii="Times New Roman" w:hAnsi="Times New Roman" w:cs="Times New Roman"/>
+          <w:sz w:val="26"/>
+          <w:szCs w:val="26"/>
+        </w:rPr>
+      </w:pPr>
+      <w:r>
+        <w:rPr>
+          <w:noProof/>
+        </w:rPr>
+        <w:drawing>
+          <wp:inline distT="0" distB="0" distL="0" distR="0" wp14:anchorId="17DC1F99" wp14:editId="7D39D699">
+            <wp:extent cx="5943600" cy="3343275"/>
+            <wp:effectExtent l="0" t="0" r="0" b="9525"/>
+            <wp:docPr id="11" name="Picture 11"/>
+            <wp:cNvGraphicFramePr>
+              <a:graphicFrameLocks xmlns:a="http://schemas.openxmlformats.org/drawingml/2006/main" noChangeAspect="1"/>
+            </wp:cNvGraphicFramePr>
+            <a:graphic xmlns:a="http://schemas.openxmlformats.org/drawingml/2006/main">
+              <a:graphicData uri="http://schemas.openxmlformats.org/drawingml/2006/picture">
+                <pic:pic xmlns:pic="http://schemas.openxmlformats.org/drawingml/2006/picture">
+                  <pic:nvPicPr>
+                    <pic:cNvPr id="1" name=""/>
+                    <pic:cNvPicPr/>
+                  </pic:nvPicPr>
+                  <pic:blipFill>
+                    <a:blip r:embed="rId30"/>
+                    <a:stretch>
+                      <a:fillRect/>
+                    </a:stretch>
+                  </pic:blipFill>
+                  <pic:spPr>
+                    <a:xfrm>
+                      <a:off x="0" y="0"/>
+                      <a:ext cx="5943600" cy="3343275"/>
+                    </a:xfrm>
+                    <a:prstGeom prst="rect">
+                      <a:avLst/>
+                    </a:prstGeom>
+                  </pic:spPr>
+                </pic:pic>
+              </a:graphicData>
+            </a:graphic>
+          </wp:inline>
+        </w:drawing>
+      </w:r>
+    </w:p>
+    <w:p>
+      <w:pPr>
+        <w:rPr>
+          <w:rFonts w:ascii="Times New Roman" w:hAnsi="Times New Roman" w:cs="Times New Roman"/>
+          <w:sz w:val="26"/>
+          <w:szCs w:val="26"/>
+        </w:rPr>
+      </w:pPr>
+    </w:p>
+    <w:p>
+      <w:pPr>
+        <w:rPr>
+          <w:rFonts w:ascii="Times New Roman" w:hAnsi="Times New Roman" w:cs="Times New Roman"/>
+          <w:sz w:val="26"/>
+          <w:szCs w:val="26"/>
+        </w:rPr>
+      </w:pPr>
+      <w:r>
+        <w:rPr>
+          <w:rFonts w:ascii="Times New Roman" w:hAnsi="Times New Roman" w:cs="Times New Roman"/>
+          <w:sz w:val="26"/>
+          <w:szCs w:val="26"/>
+        </w:rPr>
+        <w:t xml:space="preserve">We will get </w:t>
+      </w:r>
+      <w:proofErr w:type="spellStart"/>
+      <w:proofErr w:type="gramStart"/>
+      <w:r>
+        <w:rPr>
+          <w:rFonts w:ascii="Times New Roman" w:hAnsi="Times New Roman" w:cs="Times New Roman"/>
+          <w:sz w:val="26"/>
+          <w:szCs w:val="26"/>
+        </w:rPr>
+        <w:t>credentials.json</w:t>
+      </w:r>
+      <w:proofErr w:type="spellEnd"/>
+      <w:proofErr w:type="gramEnd"/>
+    </w:p>
+    <w:p>
+      <w:pPr>
+        <w:rPr>
+          <w:rFonts w:ascii="Times New Roman" w:hAnsi="Times New Roman" w:cs="Times New Roman"/>
+          <w:sz w:val="26"/>
+          <w:szCs w:val="26"/>
+        </w:rPr>
+      </w:pPr>
+    </w:p>
+    <w:p>
+      <w:pPr>
+        <w:rPr>
+          <w:rFonts w:ascii="Times New Roman" w:hAnsi="Times New Roman" w:cs="Times New Roman"/>
+          <w:sz w:val="26"/>
+          <w:szCs w:val="26"/>
+        </w:rPr>
+      </w:pPr>
+    </w:p>
+    <w:p>
+      <w:pPr>
+        <w:rPr>
+          <w:rFonts w:ascii="Times New Roman" w:hAnsi="Times New Roman" w:cs="Times New Roman"/>
+          <w:sz w:val="26"/>
+          <w:szCs w:val="26"/>
+        </w:rPr>
+      </w:pPr>
+    </w:p>
+    <w:p>
+      <w:pPr>
+        <w:rPr>
+          <w:rFonts w:ascii="Times New Roman" w:hAnsi="Times New Roman" w:cs="Times New Roman"/>
+          <w:sz w:val="26"/>
+          <w:szCs w:val="26"/>
+        </w:rPr>
+      </w:pPr>
+      <w:r>
+        <w:rPr>
+          <w:noProof/>
+        </w:rPr>
+        <w:drawing>
+          <wp:inline distT="0" distB="0" distL="0" distR="0" wp14:anchorId="31B63A77" wp14:editId="1F723091">
+            <wp:extent cx="5943600" cy="3343275"/>
+            <wp:effectExtent l="0" t="0" r="0" b="9525"/>
+            <wp:docPr id="13" name="Picture 13"/>
+            <wp:cNvGraphicFramePr>
+              <a:graphicFrameLocks xmlns:a="http://schemas.openxmlformats.org/drawingml/2006/main" noChangeAspect="1"/>
+            </wp:cNvGraphicFramePr>
+            <a:graphic xmlns:a="http://schemas.openxmlformats.org/drawingml/2006/main">
+              <a:graphicData uri="http://schemas.openxmlformats.org/drawingml/2006/picture">
+                <pic:pic xmlns:pic="http://schemas.openxmlformats.org/drawingml/2006/picture">
+                  <pic:nvPicPr>
+                    <pic:cNvPr id="1" name=""/>
+                    <pic:cNvPicPr/>
+                  </pic:nvPicPr>
+                  <pic:blipFill>
+                    <a:blip r:embed="rId31"/>
+                    <a:stretch>
+                      <a:fillRect/>
+                    </a:stretch>
+                  </pic:blipFill>
+                  <pic:spPr>
+                    <a:xfrm>
+                      <a:off x="0" y="0"/>
+                      <a:ext cx="5943600" cy="3343275"/>
+                    </a:xfrm>
+                    <a:prstGeom prst="rect">
+                      <a:avLst/>
+                    </a:prstGeom>
+                  </pic:spPr>
+                </pic:pic>
+              </a:graphicData>
+            </a:graphic>
+          </wp:inline>
+        </w:drawing>
+      </w:r>
+    </w:p>
+    <w:p>
+      <w:pPr>
+        <w:rPr>
+          <w:rFonts w:ascii="Times New Roman" w:hAnsi="Times New Roman" w:cs="Times New Roman"/>
+          <w:sz w:val="26"/>
+          <w:szCs w:val="26"/>
+        </w:rPr>
+      </w:pPr>
+    </w:p>
+    <w:p>
+      <w:pPr>
+        <w:rPr>
+          <w:rFonts w:ascii="Times New Roman" w:hAnsi="Times New Roman" w:cs="Times New Roman"/>
+          <w:sz w:val="26"/>
+          <w:szCs w:val="26"/>
+        </w:rPr>
+      </w:pPr>
+      <w:r>
+        <w:rPr>
+          <w:noProof/>
+        </w:rPr>
+        <w:drawing>
+          <wp:inline distT="0" distB="0" distL="0" distR="0" wp14:anchorId="09BD47E8" wp14:editId="04ABFD19">
+            <wp:extent cx="5943600" cy="3343275"/>
+            <wp:effectExtent l="0" t="0" r="0" b="9525"/>
+            <wp:docPr id="14" name="Picture 14"/>
+            <wp:cNvGraphicFramePr>
+              <a:graphicFrameLocks xmlns:a="http://schemas.openxmlformats.org/drawingml/2006/main" noChangeAspect="1"/>
+            </wp:cNvGraphicFramePr>
+            <a:graphic xmlns:a="http://schemas.openxmlformats.org/drawingml/2006/main">
+              <a:graphicData uri="http://schemas.openxmlformats.org/drawingml/2006/picture">
+                <pic:pic xmlns:pic="http://schemas.openxmlformats.org/drawingml/2006/picture">
+                  <pic:nvPicPr>
+                    <pic:cNvPr id="1" name=""/>
+                    <pic:cNvPicPr/>
+                  </pic:nvPicPr>
+                  <pic:blipFill>
+                    <a:blip r:embed="rId32"/>
+                    <a:stretch>
+                      <a:fillRect/>
+                    </a:stretch>
+                  </pic:blipFill>
+                  <pic:spPr>
+                    <a:xfrm>
+                      <a:off x="0" y="0"/>
+                      <a:ext cx="5943600" cy="3343275"/>
+                    </a:xfrm>
+                    <a:prstGeom prst="rect">
+                      <a:avLst/>
+                    </a:prstGeom>
+                  </pic:spPr>
+                </pic:pic>
+              </a:graphicData>
+            </a:graphic>
+          </wp:inline>
+        </w:drawing>
+      </w:r>
+    </w:p>
+    <w:p>
+      <w:pPr>
+        <w:rPr>
+          <w:rFonts w:ascii="Times New Roman" w:hAnsi="Times New Roman" w:cs="Times New Roman"/>
+          <w:sz w:val="26"/>
+          <w:szCs w:val="26"/>
+        </w:rPr>
+      </w:pPr>
+      <w:r>
+        <w:rPr>
+          <w:noProof/>
+        </w:rPr>
+        <w:lastRenderedPageBreak/>
+        <w:drawing>
+          <wp:inline distT="0" distB="0" distL="0" distR="0" wp14:anchorId="64407AE9" wp14:editId="15ED0DA6">
+            <wp:extent cx="5943600" cy="3343275"/>
+            <wp:effectExtent l="0" t="0" r="0" b="9525"/>
+            <wp:docPr id="15" name="Picture 15"/>
+            <wp:cNvGraphicFramePr>
+              <a:graphicFrameLocks xmlns:a="http://schemas.openxmlformats.org/drawingml/2006/main" noChangeAspect="1"/>
+            </wp:cNvGraphicFramePr>
+            <a:graphic xmlns:a="http://schemas.openxmlformats.org/drawingml/2006/main">
+              <a:graphicData uri="http://schemas.openxmlformats.org/drawingml/2006/picture">
+                <pic:pic xmlns:pic="http://schemas.openxmlformats.org/drawingml/2006/picture">
+                  <pic:nvPicPr>
+                    <pic:cNvPr id="1" name=""/>
+                    <pic:cNvPicPr/>
+                  </pic:nvPicPr>
+                  <pic:blipFill>
+                    <a:blip r:embed="rId33"/>
+                    <a:stretch>
+                      <a:fillRect/>
+                    </a:stretch>
+                  </pic:blipFill>
+                  <pic:spPr>
+                    <a:xfrm>
+                      <a:off x="0" y="0"/>
+                      <a:ext cx="5943600" cy="3343275"/>
+                    </a:xfrm>
+                    <a:prstGeom prst="rect">
+                      <a:avLst/>
+                    </a:prstGeom>
+                  </pic:spPr>
+                </pic:pic>
+              </a:graphicData>
+            </a:graphic>
+          </wp:inline>
+        </w:drawing>
+      </w:r>
+      <w:r>
+        <w:rPr>
+          <w:noProof/>
+        </w:rPr>
+        <w:drawing>
+          <wp:inline distT="0" distB="0" distL="0" distR="0" wp14:anchorId="2B350CAC" wp14:editId="3AFFB9EC">
+            <wp:extent cx="5943600" cy="3343275"/>
+            <wp:effectExtent l="0" t="0" r="0" b="9525"/>
+            <wp:docPr id="16" name="Picture 16"/>
+            <wp:cNvGraphicFramePr>
+              <a:graphicFrameLocks xmlns:a="http://schemas.openxmlformats.org/drawingml/2006/main" noChangeAspect="1"/>
+            </wp:cNvGraphicFramePr>
+            <a:graphic xmlns:a="http://schemas.openxmlformats.org/drawingml/2006/main">
+              <a:graphicData uri="http://schemas.openxmlformats.org/drawingml/2006/picture">
+                <pic:pic xmlns:pic="http://schemas.openxmlformats.org/drawingml/2006/picture">
+                  <pic:nvPicPr>
+                    <pic:cNvPr id="1" name=""/>
+                    <pic:cNvPicPr/>
+                  </pic:nvPicPr>
+                  <pic:blipFill>
+                    <a:blip r:embed="rId34"/>
+                    <a:stretch>
+                      <a:fillRect/>
+                    </a:stretch>
+                  </pic:blipFill>
+                  <pic:spPr>
+                    <a:xfrm>
+                      <a:off x="0" y="0"/>
+                      <a:ext cx="5943600" cy="3343275"/>
+                    </a:xfrm>
+                    <a:prstGeom prst="rect">
+                      <a:avLst/>
+                    </a:prstGeom>
+                  </pic:spPr>
+                </pic:pic>
+              </a:graphicData>
+            </a:graphic>
+          </wp:inline>
+        </w:drawing>
+      </w:r>
+    </w:p>
+    <w:p>
+      <w:pPr>
+        <w:rPr>
+          <w:rFonts w:ascii="Times New Roman" w:hAnsi="Times New Roman" w:cs="Times New Roman"/>
+          <w:sz w:val="26"/>
+          <w:szCs w:val="26"/>
+        </w:rPr>
+      </w:pPr>
+    </w:p>
+    <w:p>
+      <w:pPr>
+        <w:rPr>
+          <w:rFonts w:ascii="Times New Roman" w:hAnsi="Times New Roman" w:cs="Times New Roman"/>
+          <w:sz w:val="26"/>
+          <w:szCs w:val="26"/>
+        </w:rPr>
+      </w:pPr>
+      <w:r>
+        <w:rPr>
+          <w:noProof/>
+        </w:rPr>
+        <w:lastRenderedPageBreak/>
+        <w:drawing>
+          <wp:inline distT="0" distB="0" distL="0" distR="0" wp14:anchorId="3F363A1C" wp14:editId="159134FB">
+            <wp:extent cx="5943600" cy="3343275"/>
+            <wp:effectExtent l="0" t="0" r="0" b="9525"/>
+            <wp:docPr id="17" name="Picture 17"/>
+            <wp:cNvGraphicFramePr>
+              <a:graphicFrameLocks xmlns:a="http://schemas.openxmlformats.org/drawingml/2006/main" noChangeAspect="1"/>
+            </wp:cNvGraphicFramePr>
+            <a:graphic xmlns:a="http://schemas.openxmlformats.org/drawingml/2006/main">
+              <a:graphicData uri="http://schemas.openxmlformats.org/drawingml/2006/picture">
+                <pic:pic xmlns:pic="http://schemas.openxmlformats.org/drawingml/2006/picture">
+                  <pic:nvPicPr>
+                    <pic:cNvPr id="1" name=""/>
+                    <pic:cNvPicPr/>
+                  </pic:nvPicPr>
+                  <pic:blipFill>
+                    <a:blip r:embed="rId35"/>
+                    <a:stretch>
+                      <a:fillRect/>
+                    </a:stretch>
+                  </pic:blipFill>
+                  <pic:spPr>
+                    <a:xfrm>
+                      <a:off x="0" y="0"/>
+                      <a:ext cx="5943600" cy="3343275"/>
+                    </a:xfrm>
+                    <a:prstGeom prst="rect">
+                      <a:avLst/>
+                    </a:prstGeom>
+                  </pic:spPr>
+                </pic:pic>
+              </a:graphicData>
+            </a:graphic>
+          </wp:inline>
+        </w:drawing>
+      </w:r>
+    </w:p>
+    <w:p>
+      <w:pPr>
+        <w:rPr>
+          <w:rFonts w:ascii="Times New Roman" w:hAnsi="Times New Roman" w:cs="Times New Roman"/>
+          <w:sz w:val="26"/>
+          <w:szCs w:val="26"/>
+        </w:rPr>
+      </w:pPr>
+      <w:r>
+        <w:rPr>
+          <w:rFonts w:ascii="Times New Roman" w:hAnsi="Times New Roman" w:cs="Times New Roman"/>
+          <w:sz w:val="26"/>
+          <w:szCs w:val="26"/>
+        </w:rPr>
+        <w:t xml:space="preserve"> </w:t>
+      </w:r>
+      <w:r>
+        <w:rPr>
+          <w:rFonts w:ascii="Times New Roman" w:hAnsi="Times New Roman" w:cs="Times New Roman"/>
+          <w:sz w:val="26"/>
+          <w:szCs w:val="26"/>
+        </w:rPr>
+        <w:tab/>
+        <w:t>Google Drive API Tutorial</w:t>
+      </w:r>
+    </w:p>
+    <w:p>
+      <w:pPr>
+        <w:rPr>
+          <w:rFonts w:ascii="Times New Roman" w:hAnsi="Times New Roman" w:cs="Times New Roman"/>
+          <w:sz w:val="26"/>
+          <w:szCs w:val="26"/>
+        </w:rPr>
+      </w:pPr>
+    </w:p>
+    <w:p>
+      <w:pPr>
+        <w:rPr>
+          <w:rFonts w:ascii="Times New Roman" w:hAnsi="Times New Roman" w:cs="Times New Roman"/>
+          <w:sz w:val="26"/>
+          <w:szCs w:val="26"/>
+        </w:rPr>
+      </w:pPr>
+      <w:r>
+        <w:rPr>
+          <w:noProof/>
+        </w:rPr>
+        <w:drawing>
+          <wp:inline distT="0" distB="0" distL="0" distR="0" wp14:anchorId="6FCF304C" wp14:editId="19725A9A">
+            <wp:extent cx="5943600" cy="3343275"/>
+            <wp:effectExtent l="0" t="0" r="0" b="9525"/>
+            <wp:docPr id="18" name="Picture 18"/>
             <wp:cNvGraphicFramePr>
               <a:graphicFrameLocks xmlns:a="http://schemas.openxmlformats.org/drawingml/2006/main" noChangeAspect="1"/>
             </wp:cNvGraphicFramePr>
@@ -1195,756 +2371,6 @@
           <w:szCs w:val="26"/>
         </w:rPr>
       </w:pPr>
-      <w:r>
-        <w:rPr>
-          <w:noProof/>
-        </w:rPr>
-        <w:drawing>
-          <wp:inline distT="0" distB="0" distL="0" distR="0" wp14:anchorId="48F84C59" wp14:editId="14048FDF">
-            <wp:extent cx="5943600" cy="3343275"/>
-            <wp:effectExtent l="0" t="0" r="0" b="9525"/>
-            <wp:docPr id="7" name="Picture 7"/>
-            <wp:cNvGraphicFramePr>
-              <a:graphicFrameLocks xmlns:a="http://schemas.openxmlformats.org/drawingml/2006/main" noChangeAspect="1"/>
-            </wp:cNvGraphicFramePr>
-            <a:graphic xmlns:a="http://schemas.openxmlformats.org/drawingml/2006/main">
-              <a:graphicData uri="http://schemas.openxmlformats.org/drawingml/2006/picture">
-                <pic:pic xmlns:pic="http://schemas.openxmlformats.org/drawingml/2006/picture">
-                  <pic:nvPicPr>
-                    <pic:cNvPr id="1" name=""/>
-                    <pic:cNvPicPr/>
-                  </pic:nvPicPr>
-                  <pic:blipFill>
-                    <a:blip r:embed="rId20"/>
-                    <a:stretch>
-                      <a:fillRect/>
-                    </a:stretch>
-                  </pic:blipFill>
-                  <pic:spPr>
-                    <a:xfrm>
-                      <a:off x="0" y="0"/>
-                      <a:ext cx="5943600" cy="3343275"/>
-                    </a:xfrm>
-                    <a:prstGeom prst="rect">
-                      <a:avLst/>
-                    </a:prstGeom>
-                  </pic:spPr>
-                </pic:pic>
-              </a:graphicData>
-            </a:graphic>
-          </wp:inline>
-        </w:drawing>
-      </w:r>
-    </w:p>
-    <w:p>
-      <w:pPr>
-        <w:rPr>
-          <w:rFonts w:ascii="Times New Roman" w:hAnsi="Times New Roman" w:cs="Times New Roman"/>
-          <w:sz w:val="26"/>
-          <w:szCs w:val="26"/>
-        </w:rPr>
-      </w:pPr>
-      <w:r>
-        <w:rPr>
-          <w:noProof/>
-        </w:rPr>
-        <w:lastRenderedPageBreak/>
-        <w:drawing>
-          <wp:inline distT="0" distB="0" distL="0" distR="0" wp14:anchorId="4D0CF764" wp14:editId="37A4A997">
-            <wp:extent cx="5943600" cy="3343275"/>
-            <wp:effectExtent l="0" t="0" r="0" b="9525"/>
-            <wp:docPr id="8" name="Picture 8"/>
-            <wp:cNvGraphicFramePr>
-              <a:graphicFrameLocks xmlns:a="http://schemas.openxmlformats.org/drawingml/2006/main" noChangeAspect="1"/>
-            </wp:cNvGraphicFramePr>
-            <a:graphic xmlns:a="http://schemas.openxmlformats.org/drawingml/2006/main">
-              <a:graphicData uri="http://schemas.openxmlformats.org/drawingml/2006/picture">
-                <pic:pic xmlns:pic="http://schemas.openxmlformats.org/drawingml/2006/picture">
-                  <pic:nvPicPr>
-                    <pic:cNvPr id="1" name=""/>
-                    <pic:cNvPicPr/>
-                  </pic:nvPicPr>
-                  <pic:blipFill>
-                    <a:blip r:embed="rId21"/>
-                    <a:stretch>
-                      <a:fillRect/>
-                    </a:stretch>
-                  </pic:blipFill>
-                  <pic:spPr>
-                    <a:xfrm>
-                      <a:off x="0" y="0"/>
-                      <a:ext cx="5943600" cy="3343275"/>
-                    </a:xfrm>
-                    <a:prstGeom prst="rect">
-                      <a:avLst/>
-                    </a:prstGeom>
-                  </pic:spPr>
-                </pic:pic>
-              </a:graphicData>
-            </a:graphic>
-          </wp:inline>
-        </w:drawing>
-      </w:r>
-    </w:p>
-    <w:p>
-      <w:pPr>
-        <w:rPr>
-          <w:rFonts w:ascii="Times New Roman" w:hAnsi="Times New Roman" w:cs="Times New Roman"/>
-          <w:sz w:val="26"/>
-          <w:szCs w:val="26"/>
-        </w:rPr>
-      </w:pPr>
-    </w:p>
-    <w:p>
-      <w:pPr>
-        <w:rPr>
-          <w:rFonts w:ascii="Times New Roman" w:hAnsi="Times New Roman" w:cs="Times New Roman"/>
-          <w:sz w:val="26"/>
-          <w:szCs w:val="26"/>
-        </w:rPr>
-      </w:pPr>
-      <w:hyperlink r:id="rId22" w:history="1">
-        <w:r>
-          <w:rPr>
-            <w:rStyle w:val="Hyperlink"/>
-            <w:rFonts w:ascii="Times New Roman" w:hAnsi="Times New Roman" w:cs="Times New Roman"/>
-            <w:sz w:val="26"/>
-            <w:szCs w:val="26"/>
-          </w:rPr>
-          <w:t>https://developers.google.com/drive/api/v3/quickstart/python</w:t>
-        </w:r>
-      </w:hyperlink>
-    </w:p>
-    <w:p>
-      <w:pPr>
-        <w:rPr>
-          <w:rFonts w:ascii="Times New Roman" w:hAnsi="Times New Roman" w:cs="Times New Roman"/>
-          <w:sz w:val="26"/>
-          <w:szCs w:val="26"/>
-        </w:rPr>
-      </w:pPr>
-    </w:p>
-    <w:p>
-      <w:pPr>
-        <w:rPr>
-          <w:rFonts w:ascii="Times New Roman" w:hAnsi="Times New Roman" w:cs="Times New Roman"/>
-          <w:sz w:val="26"/>
-          <w:szCs w:val="26"/>
-        </w:rPr>
-      </w:pPr>
-      <w:r>
-        <w:rPr>
-          <w:noProof/>
-        </w:rPr>
-        <w:drawing>
-          <wp:inline distT="0" distB="0" distL="0" distR="0" wp14:anchorId="711DA4A1" wp14:editId="61CD9BFF">
-            <wp:extent cx="5943600" cy="3343275"/>
-            <wp:effectExtent l="0" t="0" r="0" b="9525"/>
-            <wp:docPr id="9" name="Picture 9"/>
-            <wp:cNvGraphicFramePr>
-              <a:graphicFrameLocks xmlns:a="http://schemas.openxmlformats.org/drawingml/2006/main" noChangeAspect="1"/>
-            </wp:cNvGraphicFramePr>
-            <a:graphic xmlns:a="http://schemas.openxmlformats.org/drawingml/2006/main">
-              <a:graphicData uri="http://schemas.openxmlformats.org/drawingml/2006/picture">
-                <pic:pic xmlns:pic="http://schemas.openxmlformats.org/drawingml/2006/picture">
-                  <pic:nvPicPr>
-                    <pic:cNvPr id="1" name=""/>
-                    <pic:cNvPicPr/>
-                  </pic:nvPicPr>
-                  <pic:blipFill>
-                    <a:blip r:embed="rId23"/>
-                    <a:stretch>
-                      <a:fillRect/>
-                    </a:stretch>
-                  </pic:blipFill>
-                  <pic:spPr>
-                    <a:xfrm>
-                      <a:off x="0" y="0"/>
-                      <a:ext cx="5943600" cy="3343275"/>
-                    </a:xfrm>
-                    <a:prstGeom prst="rect">
-                      <a:avLst/>
-                    </a:prstGeom>
-                  </pic:spPr>
-                </pic:pic>
-              </a:graphicData>
-            </a:graphic>
-          </wp:inline>
-        </w:drawing>
-      </w:r>
-    </w:p>
-    <w:p>
-      <w:pPr>
-        <w:rPr>
-          <w:rFonts w:ascii="Times New Roman" w:hAnsi="Times New Roman" w:cs="Times New Roman"/>
-          <w:sz w:val="26"/>
-          <w:szCs w:val="26"/>
-        </w:rPr>
-      </w:pPr>
-    </w:p>
-    <w:p>
-      <w:pPr>
-        <w:rPr>
-          <w:rFonts w:ascii="Times New Roman" w:hAnsi="Times New Roman" w:cs="Times New Roman"/>
-          <w:sz w:val="26"/>
-          <w:szCs w:val="26"/>
-        </w:rPr>
-      </w:pPr>
-      <w:r>
-        <w:rPr>
-          <w:noProof/>
-        </w:rPr>
-        <w:lastRenderedPageBreak/>
-        <w:drawing>
-          <wp:inline distT="0" distB="0" distL="0" distR="0" wp14:anchorId="306F7CC8" wp14:editId="6734E04D">
-            <wp:extent cx="5943600" cy="3343275"/>
-            <wp:effectExtent l="0" t="0" r="0" b="9525"/>
-            <wp:docPr id="10" name="Picture 10"/>
-            <wp:cNvGraphicFramePr>
-              <a:graphicFrameLocks xmlns:a="http://schemas.openxmlformats.org/drawingml/2006/main" noChangeAspect="1"/>
-            </wp:cNvGraphicFramePr>
-            <a:graphic xmlns:a="http://schemas.openxmlformats.org/drawingml/2006/main">
-              <a:graphicData uri="http://schemas.openxmlformats.org/drawingml/2006/picture">
-                <pic:pic xmlns:pic="http://schemas.openxmlformats.org/drawingml/2006/picture">
-                  <pic:nvPicPr>
-                    <pic:cNvPr id="1" name=""/>
-                    <pic:cNvPicPr/>
-                  </pic:nvPicPr>
-                  <pic:blipFill>
-                    <a:blip r:embed="rId24"/>
-                    <a:stretch>
-                      <a:fillRect/>
-                    </a:stretch>
-                  </pic:blipFill>
-                  <pic:spPr>
-                    <a:xfrm>
-                      <a:off x="0" y="0"/>
-                      <a:ext cx="5943600" cy="3343275"/>
-                    </a:xfrm>
-                    <a:prstGeom prst="rect">
-                      <a:avLst/>
-                    </a:prstGeom>
-                  </pic:spPr>
-                </pic:pic>
-              </a:graphicData>
-            </a:graphic>
-          </wp:inline>
-        </w:drawing>
-      </w:r>
-    </w:p>
-    <w:p>
-      <w:pPr>
-        <w:rPr>
-          <w:rFonts w:ascii="Times New Roman" w:hAnsi="Times New Roman" w:cs="Times New Roman"/>
-          <w:sz w:val="26"/>
-          <w:szCs w:val="26"/>
-        </w:rPr>
-      </w:pPr>
-    </w:p>
-    <w:p>
-      <w:pPr>
-        <w:rPr>
-          <w:rFonts w:ascii="Times New Roman" w:hAnsi="Times New Roman" w:cs="Times New Roman"/>
-          <w:sz w:val="26"/>
-          <w:szCs w:val="26"/>
-        </w:rPr>
-      </w:pPr>
-      <w:r>
-        <w:rPr>
-          <w:noProof/>
-        </w:rPr>
-        <w:drawing>
-          <wp:inline distT="0" distB="0" distL="0" distR="0" wp14:anchorId="17DC1F99" wp14:editId="7D39D699">
-            <wp:extent cx="5943600" cy="3343275"/>
-            <wp:effectExtent l="0" t="0" r="0" b="9525"/>
-            <wp:docPr id="11" name="Picture 11"/>
-            <wp:cNvGraphicFramePr>
-              <a:graphicFrameLocks xmlns:a="http://schemas.openxmlformats.org/drawingml/2006/main" noChangeAspect="1"/>
-            </wp:cNvGraphicFramePr>
-            <a:graphic xmlns:a="http://schemas.openxmlformats.org/drawingml/2006/main">
-              <a:graphicData uri="http://schemas.openxmlformats.org/drawingml/2006/picture">
-                <pic:pic xmlns:pic="http://schemas.openxmlformats.org/drawingml/2006/picture">
-                  <pic:nvPicPr>
-                    <pic:cNvPr id="1" name=""/>
-                    <pic:cNvPicPr/>
-                  </pic:nvPicPr>
-                  <pic:blipFill>
-                    <a:blip r:embed="rId25"/>
-                    <a:stretch>
-                      <a:fillRect/>
-                    </a:stretch>
-                  </pic:blipFill>
-                  <pic:spPr>
-                    <a:xfrm>
-                      <a:off x="0" y="0"/>
-                      <a:ext cx="5943600" cy="3343275"/>
-                    </a:xfrm>
-                    <a:prstGeom prst="rect">
-                      <a:avLst/>
-                    </a:prstGeom>
-                  </pic:spPr>
-                </pic:pic>
-              </a:graphicData>
-            </a:graphic>
-          </wp:inline>
-        </w:drawing>
-      </w:r>
-    </w:p>
-    <w:p>
-      <w:pPr>
-        <w:rPr>
-          <w:rFonts w:ascii="Times New Roman" w:hAnsi="Times New Roman" w:cs="Times New Roman"/>
-          <w:sz w:val="26"/>
-          <w:szCs w:val="26"/>
-        </w:rPr>
-      </w:pPr>
-    </w:p>
-    <w:p>
-      <w:pPr>
-        <w:rPr>
-          <w:rFonts w:ascii="Times New Roman" w:hAnsi="Times New Roman" w:cs="Times New Roman"/>
-          <w:sz w:val="26"/>
-          <w:szCs w:val="26"/>
-        </w:rPr>
-      </w:pPr>
-      <w:r>
-        <w:rPr>
-          <w:rFonts w:ascii="Times New Roman" w:hAnsi="Times New Roman" w:cs="Times New Roman"/>
-          <w:sz w:val="26"/>
-          <w:szCs w:val="26"/>
-        </w:rPr>
-        <w:t xml:space="preserve">We will get </w:t>
-      </w:r>
-      <w:proofErr w:type="spellStart"/>
-      <w:proofErr w:type="gramStart"/>
-      <w:r>
-        <w:rPr>
-          <w:rFonts w:ascii="Times New Roman" w:hAnsi="Times New Roman" w:cs="Times New Roman"/>
-          <w:sz w:val="26"/>
-          <w:szCs w:val="26"/>
-        </w:rPr>
-        <w:t>credentials.json</w:t>
-      </w:r>
-      <w:proofErr w:type="spellEnd"/>
-      <w:proofErr w:type="gramEnd"/>
-    </w:p>
-    <w:p>
-      <w:pPr>
-        <w:rPr>
-          <w:rFonts w:ascii="Times New Roman" w:hAnsi="Times New Roman" w:cs="Times New Roman"/>
-          <w:sz w:val="26"/>
-          <w:szCs w:val="26"/>
-        </w:rPr>
-      </w:pPr>
-    </w:p>
-    <w:p>
-      <w:pPr>
-        <w:rPr>
-          <w:rFonts w:ascii="Times New Roman" w:hAnsi="Times New Roman" w:cs="Times New Roman"/>
-          <w:sz w:val="26"/>
-          <w:szCs w:val="26"/>
-        </w:rPr>
-      </w:pPr>
-      <w:r>
-        <w:rPr>
-          <w:noProof/>
-        </w:rPr>
-        <w:lastRenderedPageBreak/>
-        <w:drawing>
-          <wp:inline distT="0" distB="0" distL="0" distR="0" wp14:anchorId="4F718B87" wp14:editId="365723A9">
-            <wp:extent cx="5943600" cy="3343275"/>
-            <wp:effectExtent l="0" t="0" r="0" b="9525"/>
-            <wp:docPr id="12" name="Picture 12"/>
-            <wp:cNvGraphicFramePr>
-              <a:graphicFrameLocks xmlns:a="http://schemas.openxmlformats.org/drawingml/2006/main" noChangeAspect="1"/>
-            </wp:cNvGraphicFramePr>
-            <a:graphic xmlns:a="http://schemas.openxmlformats.org/drawingml/2006/main">
-              <a:graphicData uri="http://schemas.openxmlformats.org/drawingml/2006/picture">
-                <pic:pic xmlns:pic="http://schemas.openxmlformats.org/drawingml/2006/picture">
-                  <pic:nvPicPr>
-                    <pic:cNvPr id="1" name=""/>
-                    <pic:cNvPicPr/>
-                  </pic:nvPicPr>
-                  <pic:blipFill>
-                    <a:blip r:embed="rId26"/>
-                    <a:stretch>
-                      <a:fillRect/>
-                    </a:stretch>
-                  </pic:blipFill>
-                  <pic:spPr>
-                    <a:xfrm>
-                      <a:off x="0" y="0"/>
-                      <a:ext cx="5943600" cy="3343275"/>
-                    </a:xfrm>
-                    <a:prstGeom prst="rect">
-                      <a:avLst/>
-                    </a:prstGeom>
-                  </pic:spPr>
-                </pic:pic>
-              </a:graphicData>
-            </a:graphic>
-          </wp:inline>
-        </w:drawing>
-      </w:r>
-    </w:p>
-    <w:p>
-      <w:pPr>
-        <w:rPr>
-          <w:rFonts w:ascii="Times New Roman" w:hAnsi="Times New Roman" w:cs="Times New Roman"/>
-          <w:sz w:val="26"/>
-          <w:szCs w:val="26"/>
-        </w:rPr>
-      </w:pPr>
-    </w:p>
-    <w:p>
-      <w:pPr>
-        <w:rPr>
-          <w:rFonts w:ascii="Times New Roman" w:hAnsi="Times New Roman" w:cs="Times New Roman"/>
-          <w:sz w:val="26"/>
-          <w:szCs w:val="26"/>
-        </w:rPr>
-      </w:pPr>
-      <w:r>
-        <w:rPr>
-          <w:noProof/>
-        </w:rPr>
-        <w:drawing>
-          <wp:inline distT="0" distB="0" distL="0" distR="0" wp14:anchorId="31B63A77" wp14:editId="1F723091">
-            <wp:extent cx="5943600" cy="3343275"/>
-            <wp:effectExtent l="0" t="0" r="0" b="9525"/>
-            <wp:docPr id="13" name="Picture 13"/>
-            <wp:cNvGraphicFramePr>
-              <a:graphicFrameLocks xmlns:a="http://schemas.openxmlformats.org/drawingml/2006/main" noChangeAspect="1"/>
-            </wp:cNvGraphicFramePr>
-            <a:graphic xmlns:a="http://schemas.openxmlformats.org/drawingml/2006/main">
-              <a:graphicData uri="http://schemas.openxmlformats.org/drawingml/2006/picture">
-                <pic:pic xmlns:pic="http://schemas.openxmlformats.org/drawingml/2006/picture">
-                  <pic:nvPicPr>
-                    <pic:cNvPr id="1" name=""/>
-                    <pic:cNvPicPr/>
-                  </pic:nvPicPr>
-                  <pic:blipFill>
-                    <a:blip r:embed="rId27"/>
-                    <a:stretch>
-                      <a:fillRect/>
-                    </a:stretch>
-                  </pic:blipFill>
-                  <pic:spPr>
-                    <a:xfrm>
-                      <a:off x="0" y="0"/>
-                      <a:ext cx="5943600" cy="3343275"/>
-                    </a:xfrm>
-                    <a:prstGeom prst="rect">
-                      <a:avLst/>
-                    </a:prstGeom>
-                  </pic:spPr>
-                </pic:pic>
-              </a:graphicData>
-            </a:graphic>
-          </wp:inline>
-        </w:drawing>
-      </w:r>
-    </w:p>
-    <w:p>
-      <w:pPr>
-        <w:rPr>
-          <w:rFonts w:ascii="Times New Roman" w:hAnsi="Times New Roman" w:cs="Times New Roman"/>
-          <w:sz w:val="26"/>
-          <w:szCs w:val="26"/>
-        </w:rPr>
-      </w:pPr>
-    </w:p>
-    <w:p>
-      <w:pPr>
-        <w:rPr>
-          <w:rFonts w:ascii="Times New Roman" w:hAnsi="Times New Roman" w:cs="Times New Roman"/>
-          <w:sz w:val="26"/>
-          <w:szCs w:val="26"/>
-        </w:rPr>
-      </w:pPr>
-      <w:r>
-        <w:rPr>
-          <w:noProof/>
-        </w:rPr>
-        <w:lastRenderedPageBreak/>
-        <w:drawing>
-          <wp:inline distT="0" distB="0" distL="0" distR="0" wp14:anchorId="09BD47E8" wp14:editId="04ABFD19">
-            <wp:extent cx="5943600" cy="3343275"/>
-            <wp:effectExtent l="0" t="0" r="0" b="9525"/>
-            <wp:docPr id="14" name="Picture 14"/>
-            <wp:cNvGraphicFramePr>
-              <a:graphicFrameLocks xmlns:a="http://schemas.openxmlformats.org/drawingml/2006/main" noChangeAspect="1"/>
-            </wp:cNvGraphicFramePr>
-            <a:graphic xmlns:a="http://schemas.openxmlformats.org/drawingml/2006/main">
-              <a:graphicData uri="http://schemas.openxmlformats.org/drawingml/2006/picture">
-                <pic:pic xmlns:pic="http://schemas.openxmlformats.org/drawingml/2006/picture">
-                  <pic:nvPicPr>
-                    <pic:cNvPr id="1" name=""/>
-                    <pic:cNvPicPr/>
-                  </pic:nvPicPr>
-                  <pic:blipFill>
-                    <a:blip r:embed="rId28"/>
-                    <a:stretch>
-                      <a:fillRect/>
-                    </a:stretch>
-                  </pic:blipFill>
-                  <pic:spPr>
-                    <a:xfrm>
-                      <a:off x="0" y="0"/>
-                      <a:ext cx="5943600" cy="3343275"/>
-                    </a:xfrm>
-                    <a:prstGeom prst="rect">
-                      <a:avLst/>
-                    </a:prstGeom>
-                  </pic:spPr>
-                </pic:pic>
-              </a:graphicData>
-            </a:graphic>
-          </wp:inline>
-        </w:drawing>
-      </w:r>
-    </w:p>
-    <w:p>
-      <w:pPr>
-        <w:rPr>
-          <w:rFonts w:ascii="Times New Roman" w:hAnsi="Times New Roman" w:cs="Times New Roman"/>
-          <w:sz w:val="26"/>
-          <w:szCs w:val="26"/>
-        </w:rPr>
-      </w:pPr>
-      <w:r>
-        <w:rPr>
-          <w:noProof/>
-        </w:rPr>
-        <w:lastRenderedPageBreak/>
-        <w:drawing>
-          <wp:inline distT="0" distB="0" distL="0" distR="0" wp14:anchorId="64407AE9" wp14:editId="15ED0DA6">
-            <wp:extent cx="5943600" cy="3343275"/>
-            <wp:effectExtent l="0" t="0" r="0" b="9525"/>
-            <wp:docPr id="15" name="Picture 15"/>
-            <wp:cNvGraphicFramePr>
-              <a:graphicFrameLocks xmlns:a="http://schemas.openxmlformats.org/drawingml/2006/main" noChangeAspect="1"/>
-            </wp:cNvGraphicFramePr>
-            <a:graphic xmlns:a="http://schemas.openxmlformats.org/drawingml/2006/main">
-              <a:graphicData uri="http://schemas.openxmlformats.org/drawingml/2006/picture">
-                <pic:pic xmlns:pic="http://schemas.openxmlformats.org/drawingml/2006/picture">
-                  <pic:nvPicPr>
-                    <pic:cNvPr id="1" name=""/>
-                    <pic:cNvPicPr/>
-                  </pic:nvPicPr>
-                  <pic:blipFill>
-                    <a:blip r:embed="rId29"/>
-                    <a:stretch>
-                      <a:fillRect/>
-                    </a:stretch>
-                  </pic:blipFill>
-                  <pic:spPr>
-                    <a:xfrm>
-                      <a:off x="0" y="0"/>
-                      <a:ext cx="5943600" cy="3343275"/>
-                    </a:xfrm>
-                    <a:prstGeom prst="rect">
-                      <a:avLst/>
-                    </a:prstGeom>
-                  </pic:spPr>
-                </pic:pic>
-              </a:graphicData>
-            </a:graphic>
-          </wp:inline>
-        </w:drawing>
-      </w:r>
-      <w:r>
-        <w:rPr>
-          <w:noProof/>
-        </w:rPr>
-        <w:drawing>
-          <wp:inline distT="0" distB="0" distL="0" distR="0" wp14:anchorId="2B350CAC" wp14:editId="3AFFB9EC">
-            <wp:extent cx="5943600" cy="3343275"/>
-            <wp:effectExtent l="0" t="0" r="0" b="9525"/>
-            <wp:docPr id="16" name="Picture 16"/>
-            <wp:cNvGraphicFramePr>
-              <a:graphicFrameLocks xmlns:a="http://schemas.openxmlformats.org/drawingml/2006/main" noChangeAspect="1"/>
-            </wp:cNvGraphicFramePr>
-            <a:graphic xmlns:a="http://schemas.openxmlformats.org/drawingml/2006/main">
-              <a:graphicData uri="http://schemas.openxmlformats.org/drawingml/2006/picture">
-                <pic:pic xmlns:pic="http://schemas.openxmlformats.org/drawingml/2006/picture">
-                  <pic:nvPicPr>
-                    <pic:cNvPr id="1" name=""/>
-                    <pic:cNvPicPr/>
-                  </pic:nvPicPr>
-                  <pic:blipFill>
-                    <a:blip r:embed="rId30"/>
-                    <a:stretch>
-                      <a:fillRect/>
-                    </a:stretch>
-                  </pic:blipFill>
-                  <pic:spPr>
-                    <a:xfrm>
-                      <a:off x="0" y="0"/>
-                      <a:ext cx="5943600" cy="3343275"/>
-                    </a:xfrm>
-                    <a:prstGeom prst="rect">
-                      <a:avLst/>
-                    </a:prstGeom>
-                  </pic:spPr>
-                </pic:pic>
-              </a:graphicData>
-            </a:graphic>
-          </wp:inline>
-        </w:drawing>
-      </w:r>
-    </w:p>
-    <w:p>
-      <w:pPr>
-        <w:rPr>
-          <w:rFonts w:ascii="Times New Roman" w:hAnsi="Times New Roman" w:cs="Times New Roman"/>
-          <w:sz w:val="26"/>
-          <w:szCs w:val="26"/>
-        </w:rPr>
-      </w:pPr>
-    </w:p>
-    <w:p>
-      <w:pPr>
-        <w:rPr>
-          <w:rFonts w:ascii="Times New Roman" w:hAnsi="Times New Roman" w:cs="Times New Roman"/>
-          <w:sz w:val="26"/>
-          <w:szCs w:val="26"/>
-        </w:rPr>
-      </w:pPr>
-      <w:r>
-        <w:rPr>
-          <w:noProof/>
-        </w:rPr>
-        <w:lastRenderedPageBreak/>
-        <w:drawing>
-          <wp:inline distT="0" distB="0" distL="0" distR="0" wp14:anchorId="3F363A1C" wp14:editId="159134FB">
-            <wp:extent cx="5943600" cy="3343275"/>
-            <wp:effectExtent l="0" t="0" r="0" b="9525"/>
-            <wp:docPr id="17" name="Picture 17"/>
-            <wp:cNvGraphicFramePr>
-              <a:graphicFrameLocks xmlns:a="http://schemas.openxmlformats.org/drawingml/2006/main" noChangeAspect="1"/>
-            </wp:cNvGraphicFramePr>
-            <a:graphic xmlns:a="http://schemas.openxmlformats.org/drawingml/2006/main">
-              <a:graphicData uri="http://schemas.openxmlformats.org/drawingml/2006/picture">
-                <pic:pic xmlns:pic="http://schemas.openxmlformats.org/drawingml/2006/picture">
-                  <pic:nvPicPr>
-                    <pic:cNvPr id="1" name=""/>
-                    <pic:cNvPicPr/>
-                  </pic:nvPicPr>
-                  <pic:blipFill>
-                    <a:blip r:embed="rId31"/>
-                    <a:stretch>
-                      <a:fillRect/>
-                    </a:stretch>
-                  </pic:blipFill>
-                  <pic:spPr>
-                    <a:xfrm>
-                      <a:off x="0" y="0"/>
-                      <a:ext cx="5943600" cy="3343275"/>
-                    </a:xfrm>
-                    <a:prstGeom prst="rect">
-                      <a:avLst/>
-                    </a:prstGeom>
-                  </pic:spPr>
-                </pic:pic>
-              </a:graphicData>
-            </a:graphic>
-          </wp:inline>
-        </w:drawing>
-      </w:r>
-    </w:p>
-    <w:p>
-      <w:pPr>
-        <w:rPr>
-          <w:rFonts w:ascii="Times New Roman" w:hAnsi="Times New Roman" w:cs="Times New Roman"/>
-          <w:sz w:val="26"/>
-          <w:szCs w:val="26"/>
-        </w:rPr>
-      </w:pPr>
-      <w:r>
-        <w:rPr>
-          <w:rFonts w:ascii="Times New Roman" w:hAnsi="Times New Roman" w:cs="Times New Roman"/>
-          <w:sz w:val="26"/>
-          <w:szCs w:val="26"/>
-        </w:rPr>
-        <w:t xml:space="preserve"> </w:t>
-      </w:r>
-      <w:r>
-        <w:rPr>
-          <w:rFonts w:ascii="Times New Roman" w:hAnsi="Times New Roman" w:cs="Times New Roman"/>
-          <w:sz w:val="26"/>
-          <w:szCs w:val="26"/>
-        </w:rPr>
-        <w:tab/>
-        <w:t>Google Drive API Tutorial</w:t>
-      </w:r>
-    </w:p>
-    <w:p>
-      <w:pPr>
-        <w:rPr>
-          <w:rFonts w:ascii="Times New Roman" w:hAnsi="Times New Roman" w:cs="Times New Roman"/>
-          <w:sz w:val="26"/>
-          <w:szCs w:val="26"/>
-        </w:rPr>
-      </w:pPr>
-    </w:p>
-    <w:p>
-      <w:pPr>
-        <w:rPr>
-          <w:rFonts w:ascii="Times New Roman" w:hAnsi="Times New Roman" w:cs="Times New Roman"/>
-          <w:sz w:val="26"/>
-          <w:szCs w:val="26"/>
-        </w:rPr>
-      </w:pPr>
-      <w:r>
-        <w:rPr>
-          <w:noProof/>
-        </w:rPr>
-        <w:drawing>
-          <wp:inline distT="0" distB="0" distL="0" distR="0" wp14:anchorId="6FCF304C" wp14:editId="19725A9A">
-            <wp:extent cx="5943600" cy="3343275"/>
-            <wp:effectExtent l="0" t="0" r="0" b="9525"/>
-            <wp:docPr id="18" name="Picture 18"/>
-            <wp:cNvGraphicFramePr>
-              <a:graphicFrameLocks xmlns:a="http://schemas.openxmlformats.org/drawingml/2006/main" noChangeAspect="1"/>
-            </wp:cNvGraphicFramePr>
-            <a:graphic xmlns:a="http://schemas.openxmlformats.org/drawingml/2006/main">
-              <a:graphicData uri="http://schemas.openxmlformats.org/drawingml/2006/picture">
-                <pic:pic xmlns:pic="http://schemas.openxmlformats.org/drawingml/2006/picture">
-                  <pic:nvPicPr>
-                    <pic:cNvPr id="1" name=""/>
-                    <pic:cNvPicPr/>
-                  </pic:nvPicPr>
-                  <pic:blipFill>
-                    <a:blip r:embed="rId32"/>
-                    <a:stretch>
-                      <a:fillRect/>
-                    </a:stretch>
-                  </pic:blipFill>
-                  <pic:spPr>
-                    <a:xfrm>
-                      <a:off x="0" y="0"/>
-                      <a:ext cx="5943600" cy="3343275"/>
-                    </a:xfrm>
-                    <a:prstGeom prst="rect">
-                      <a:avLst/>
-                    </a:prstGeom>
-                  </pic:spPr>
-                </pic:pic>
-              </a:graphicData>
-            </a:graphic>
-          </wp:inline>
-        </w:drawing>
-      </w:r>
-    </w:p>
-    <w:p>
-      <w:pPr>
-        <w:rPr>
-          <w:rFonts w:ascii="Times New Roman" w:hAnsi="Times New Roman" w:cs="Times New Roman"/>
-          <w:sz w:val="26"/>
-          <w:szCs w:val="26"/>
-        </w:rPr>
-      </w:pPr>
     </w:p>
     <w:p>
       <w:pPr>
@@ -1993,181 +2419,6 @@
             <wp:extent cx="5943600" cy="3343275"/>
             <wp:effectExtent l="0" t="0" r="0" b="9525"/>
             <wp:docPr id="19" name="Picture 19"/>
-            <wp:cNvGraphicFramePr>
-              <a:graphicFrameLocks xmlns:a="http://schemas.openxmlformats.org/drawingml/2006/main" noChangeAspect="1"/>
-            </wp:cNvGraphicFramePr>
-            <a:graphic xmlns:a="http://schemas.openxmlformats.org/drawingml/2006/main">
-              <a:graphicData uri="http://schemas.openxmlformats.org/drawingml/2006/picture">
-                <pic:pic xmlns:pic="http://schemas.openxmlformats.org/drawingml/2006/picture">
-                  <pic:nvPicPr>
-                    <pic:cNvPr id="1" name=""/>
-                    <pic:cNvPicPr/>
-                  </pic:nvPicPr>
-                  <pic:blipFill>
-                    <a:blip r:embed="rId33"/>
-                    <a:stretch>
-                      <a:fillRect/>
-                    </a:stretch>
-                  </pic:blipFill>
-                  <pic:spPr>
-                    <a:xfrm>
-                      <a:off x="0" y="0"/>
-                      <a:ext cx="5943600" cy="3343275"/>
-                    </a:xfrm>
-                    <a:prstGeom prst="rect">
-                      <a:avLst/>
-                    </a:prstGeom>
-                  </pic:spPr>
-                </pic:pic>
-              </a:graphicData>
-            </a:graphic>
-          </wp:inline>
-        </w:drawing>
-      </w:r>
-    </w:p>
-    <w:p>
-      <w:pPr>
-        <w:rPr>
-          <w:rFonts w:ascii="Times New Roman" w:hAnsi="Times New Roman" w:cs="Times New Roman"/>
-          <w:sz w:val="26"/>
-          <w:szCs w:val="26"/>
-        </w:rPr>
-      </w:pPr>
-    </w:p>
-    <w:p>
-      <w:pPr>
-        <w:rPr>
-          <w:rFonts w:ascii="Times New Roman" w:hAnsi="Times New Roman" w:cs="Times New Roman"/>
-          <w:sz w:val="26"/>
-          <w:szCs w:val="26"/>
-        </w:rPr>
-      </w:pPr>
-      <w:r>
-        <w:rPr>
-          <w:noProof/>
-        </w:rPr>
-        <w:drawing>
-          <wp:inline distT="0" distB="0" distL="0" distR="0" wp14:anchorId="621DAE21" wp14:editId="436897DB">
-            <wp:extent cx="5943600" cy="3343275"/>
-            <wp:effectExtent l="0" t="0" r="0" b="9525"/>
-            <wp:docPr id="20" name="Picture 20"/>
-            <wp:cNvGraphicFramePr>
-              <a:graphicFrameLocks xmlns:a="http://schemas.openxmlformats.org/drawingml/2006/main" noChangeAspect="1"/>
-            </wp:cNvGraphicFramePr>
-            <a:graphic xmlns:a="http://schemas.openxmlformats.org/drawingml/2006/main">
-              <a:graphicData uri="http://schemas.openxmlformats.org/drawingml/2006/picture">
-                <pic:pic xmlns:pic="http://schemas.openxmlformats.org/drawingml/2006/picture">
-                  <pic:nvPicPr>
-                    <pic:cNvPr id="1" name=""/>
-                    <pic:cNvPicPr/>
-                  </pic:nvPicPr>
-                  <pic:blipFill>
-                    <a:blip r:embed="rId34"/>
-                    <a:stretch>
-                      <a:fillRect/>
-                    </a:stretch>
-                  </pic:blipFill>
-                  <pic:spPr>
-                    <a:xfrm>
-                      <a:off x="0" y="0"/>
-                      <a:ext cx="5943600" cy="3343275"/>
-                    </a:xfrm>
-                    <a:prstGeom prst="rect">
-                      <a:avLst/>
-                    </a:prstGeom>
-                  </pic:spPr>
-                </pic:pic>
-              </a:graphicData>
-            </a:graphic>
-          </wp:inline>
-        </w:drawing>
-      </w:r>
-    </w:p>
-    <w:p>
-      <w:pPr>
-        <w:rPr>
-          <w:rFonts w:ascii="Times New Roman" w:hAnsi="Times New Roman" w:cs="Times New Roman"/>
-          <w:sz w:val="26"/>
-          <w:szCs w:val="26"/>
-        </w:rPr>
-      </w:pPr>
-    </w:p>
-    <w:p>
-      <w:pPr>
-        <w:rPr>
-          <w:rFonts w:ascii="Times New Roman" w:hAnsi="Times New Roman" w:cs="Times New Roman"/>
-          <w:sz w:val="26"/>
-          <w:szCs w:val="26"/>
-        </w:rPr>
-      </w:pPr>
-      <w:r>
-        <w:rPr>
-          <w:noProof/>
-        </w:rPr>
-        <w:lastRenderedPageBreak/>
-        <w:drawing>
-          <wp:inline distT="0" distB="0" distL="0" distR="0" wp14:anchorId="14DF6E0A" wp14:editId="416CA46A">
-            <wp:extent cx="5943600" cy="3343275"/>
-            <wp:effectExtent l="0" t="0" r="0" b="9525"/>
-            <wp:docPr id="21" name="Picture 21"/>
-            <wp:cNvGraphicFramePr>
-              <a:graphicFrameLocks xmlns:a="http://schemas.openxmlformats.org/drawingml/2006/main" noChangeAspect="1"/>
-            </wp:cNvGraphicFramePr>
-            <a:graphic xmlns:a="http://schemas.openxmlformats.org/drawingml/2006/main">
-              <a:graphicData uri="http://schemas.openxmlformats.org/drawingml/2006/picture">
-                <pic:pic xmlns:pic="http://schemas.openxmlformats.org/drawingml/2006/picture">
-                  <pic:nvPicPr>
-                    <pic:cNvPr id="1" name=""/>
-                    <pic:cNvPicPr/>
-                  </pic:nvPicPr>
-                  <pic:blipFill>
-                    <a:blip r:embed="rId35"/>
-                    <a:stretch>
-                      <a:fillRect/>
-                    </a:stretch>
-                  </pic:blipFill>
-                  <pic:spPr>
-                    <a:xfrm>
-                      <a:off x="0" y="0"/>
-                      <a:ext cx="5943600" cy="3343275"/>
-                    </a:xfrm>
-                    <a:prstGeom prst="rect">
-                      <a:avLst/>
-                    </a:prstGeom>
-                  </pic:spPr>
-                </pic:pic>
-              </a:graphicData>
-            </a:graphic>
-          </wp:inline>
-        </w:drawing>
-      </w:r>
-    </w:p>
-    <w:p>
-      <w:pPr>
-        <w:rPr>
-          <w:rFonts w:ascii="Times New Roman" w:hAnsi="Times New Roman" w:cs="Times New Roman"/>
-          <w:sz w:val="26"/>
-          <w:szCs w:val="26"/>
-        </w:rPr>
-      </w:pPr>
-    </w:p>
-    <w:p>
-      <w:pPr>
-        <w:rPr>
-          <w:rFonts w:ascii="Times New Roman" w:hAnsi="Times New Roman" w:cs="Times New Roman"/>
-          <w:sz w:val="26"/>
-          <w:szCs w:val="26"/>
-        </w:rPr>
-      </w:pPr>
-      <w:r>
-        <w:rPr>
-          <w:noProof/>
-        </w:rPr>
-        <w:drawing>
-          <wp:inline distT="0" distB="0" distL="0" distR="0" wp14:anchorId="3329C620" wp14:editId="14B6F7BB">
-            <wp:extent cx="5943600" cy="3343275"/>
-            <wp:effectExtent l="0" t="0" r="0" b="9525"/>
-            <wp:docPr id="22" name="Picture 22"/>
             <wp:cNvGraphicFramePr>
               <a:graphicFrameLocks xmlns:a="http://schemas.openxmlformats.org/drawingml/2006/main" noChangeAspect="1"/>
             </wp:cNvGraphicFramePr>
@@ -2221,6 +2472,181 @@
         <w:rPr>
           <w:noProof/>
         </w:rPr>
+        <w:drawing>
+          <wp:inline distT="0" distB="0" distL="0" distR="0" wp14:anchorId="621DAE21" wp14:editId="436897DB">
+            <wp:extent cx="5943600" cy="3343275"/>
+            <wp:effectExtent l="0" t="0" r="0" b="9525"/>
+            <wp:docPr id="20" name="Picture 20"/>
+            <wp:cNvGraphicFramePr>
+              <a:graphicFrameLocks xmlns:a="http://schemas.openxmlformats.org/drawingml/2006/main" noChangeAspect="1"/>
+            </wp:cNvGraphicFramePr>
+            <a:graphic xmlns:a="http://schemas.openxmlformats.org/drawingml/2006/main">
+              <a:graphicData uri="http://schemas.openxmlformats.org/drawingml/2006/picture">
+                <pic:pic xmlns:pic="http://schemas.openxmlformats.org/drawingml/2006/picture">
+                  <pic:nvPicPr>
+                    <pic:cNvPr id="1" name=""/>
+                    <pic:cNvPicPr/>
+                  </pic:nvPicPr>
+                  <pic:blipFill>
+                    <a:blip r:embed="rId37"/>
+                    <a:stretch>
+                      <a:fillRect/>
+                    </a:stretch>
+                  </pic:blipFill>
+                  <pic:spPr>
+                    <a:xfrm>
+                      <a:off x="0" y="0"/>
+                      <a:ext cx="5943600" cy="3343275"/>
+                    </a:xfrm>
+                    <a:prstGeom prst="rect">
+                      <a:avLst/>
+                    </a:prstGeom>
+                  </pic:spPr>
+                </pic:pic>
+              </a:graphicData>
+            </a:graphic>
+          </wp:inline>
+        </w:drawing>
+      </w:r>
+    </w:p>
+    <w:p>
+      <w:pPr>
+        <w:rPr>
+          <w:rFonts w:ascii="Times New Roman" w:hAnsi="Times New Roman" w:cs="Times New Roman"/>
+          <w:sz w:val="26"/>
+          <w:szCs w:val="26"/>
+        </w:rPr>
+      </w:pPr>
+    </w:p>
+    <w:p>
+      <w:pPr>
+        <w:rPr>
+          <w:rFonts w:ascii="Times New Roman" w:hAnsi="Times New Roman" w:cs="Times New Roman"/>
+          <w:sz w:val="26"/>
+          <w:szCs w:val="26"/>
+        </w:rPr>
+      </w:pPr>
+      <w:r>
+        <w:rPr>
+          <w:noProof/>
+        </w:rPr>
+        <w:lastRenderedPageBreak/>
+        <w:drawing>
+          <wp:inline distT="0" distB="0" distL="0" distR="0" wp14:anchorId="14DF6E0A" wp14:editId="416CA46A">
+            <wp:extent cx="5943600" cy="3343275"/>
+            <wp:effectExtent l="0" t="0" r="0" b="9525"/>
+            <wp:docPr id="21" name="Picture 21"/>
+            <wp:cNvGraphicFramePr>
+              <a:graphicFrameLocks xmlns:a="http://schemas.openxmlformats.org/drawingml/2006/main" noChangeAspect="1"/>
+            </wp:cNvGraphicFramePr>
+            <a:graphic xmlns:a="http://schemas.openxmlformats.org/drawingml/2006/main">
+              <a:graphicData uri="http://schemas.openxmlformats.org/drawingml/2006/picture">
+                <pic:pic xmlns:pic="http://schemas.openxmlformats.org/drawingml/2006/picture">
+                  <pic:nvPicPr>
+                    <pic:cNvPr id="1" name=""/>
+                    <pic:cNvPicPr/>
+                  </pic:nvPicPr>
+                  <pic:blipFill>
+                    <a:blip r:embed="rId38"/>
+                    <a:stretch>
+                      <a:fillRect/>
+                    </a:stretch>
+                  </pic:blipFill>
+                  <pic:spPr>
+                    <a:xfrm>
+                      <a:off x="0" y="0"/>
+                      <a:ext cx="5943600" cy="3343275"/>
+                    </a:xfrm>
+                    <a:prstGeom prst="rect">
+                      <a:avLst/>
+                    </a:prstGeom>
+                  </pic:spPr>
+                </pic:pic>
+              </a:graphicData>
+            </a:graphic>
+          </wp:inline>
+        </w:drawing>
+      </w:r>
+    </w:p>
+    <w:p>
+      <w:pPr>
+        <w:rPr>
+          <w:rFonts w:ascii="Times New Roman" w:hAnsi="Times New Roman" w:cs="Times New Roman"/>
+          <w:sz w:val="26"/>
+          <w:szCs w:val="26"/>
+        </w:rPr>
+      </w:pPr>
+    </w:p>
+    <w:p>
+      <w:pPr>
+        <w:rPr>
+          <w:rFonts w:ascii="Times New Roman" w:hAnsi="Times New Roman" w:cs="Times New Roman"/>
+          <w:sz w:val="26"/>
+          <w:szCs w:val="26"/>
+        </w:rPr>
+      </w:pPr>
+      <w:r>
+        <w:rPr>
+          <w:noProof/>
+        </w:rPr>
+        <w:drawing>
+          <wp:inline distT="0" distB="0" distL="0" distR="0" wp14:anchorId="3329C620" wp14:editId="14B6F7BB">
+            <wp:extent cx="5943600" cy="3343275"/>
+            <wp:effectExtent l="0" t="0" r="0" b="9525"/>
+            <wp:docPr id="22" name="Picture 22"/>
+            <wp:cNvGraphicFramePr>
+              <a:graphicFrameLocks xmlns:a="http://schemas.openxmlformats.org/drawingml/2006/main" noChangeAspect="1"/>
+            </wp:cNvGraphicFramePr>
+            <a:graphic xmlns:a="http://schemas.openxmlformats.org/drawingml/2006/main">
+              <a:graphicData uri="http://schemas.openxmlformats.org/drawingml/2006/picture">
+                <pic:pic xmlns:pic="http://schemas.openxmlformats.org/drawingml/2006/picture">
+                  <pic:nvPicPr>
+                    <pic:cNvPr id="1" name=""/>
+                    <pic:cNvPicPr/>
+                  </pic:nvPicPr>
+                  <pic:blipFill>
+                    <a:blip r:embed="rId39"/>
+                    <a:stretch>
+                      <a:fillRect/>
+                    </a:stretch>
+                  </pic:blipFill>
+                  <pic:spPr>
+                    <a:xfrm>
+                      <a:off x="0" y="0"/>
+                      <a:ext cx="5943600" cy="3343275"/>
+                    </a:xfrm>
+                    <a:prstGeom prst="rect">
+                      <a:avLst/>
+                    </a:prstGeom>
+                  </pic:spPr>
+                </pic:pic>
+              </a:graphicData>
+            </a:graphic>
+          </wp:inline>
+        </w:drawing>
+      </w:r>
+    </w:p>
+    <w:p>
+      <w:pPr>
+        <w:rPr>
+          <w:rFonts w:ascii="Times New Roman" w:hAnsi="Times New Roman" w:cs="Times New Roman"/>
+          <w:sz w:val="26"/>
+          <w:szCs w:val="26"/>
+        </w:rPr>
+      </w:pPr>
+    </w:p>
+    <w:p>
+      <w:pPr>
+        <w:rPr>
+          <w:rFonts w:ascii="Times New Roman" w:hAnsi="Times New Roman" w:cs="Times New Roman"/>
+          <w:sz w:val="26"/>
+          <w:szCs w:val="26"/>
+        </w:rPr>
+      </w:pPr>
+      <w:r>
+        <w:rPr>
+          <w:noProof/>
+        </w:rPr>
         <w:lastRenderedPageBreak/>
         <w:drawing>
           <wp:inline distT="0" distB="0" distL="0" distR="0" wp14:anchorId="33275195" wp14:editId="0E1DB300">
@@ -2238,7 +2664,7 @@
                     <pic:cNvPicPr/>
                   </pic:nvPicPr>
                   <pic:blipFill>
-                    <a:blip r:embed="rId37"/>
+                    <a:blip r:embed="rId40"/>
                     <a:stretch>
                       <a:fillRect/>
                     </a:stretch>
@@ -2905,6 +3331,36 @@
       <w:shd w:val="clear" w:color="auto" w:fill="E1DFDD"/>
     </w:rPr>
   </w:style>
+  <w:style w:type="paragraph" w:styleId="BalloonText">
+    <w:name w:val="Balloon Text"/>
+    <w:basedOn w:val="Normal"/>
+    <w:link w:val="BalloonTextChar"/>
+    <w:uiPriority w:val="99"/>
+    <w:semiHidden/>
+    <w:unhideWhenUsed/>
+    <w:rsid w:val="003B2CE5"/>
+    <w:pPr>
+      <w:spacing w:after="0" w:line="240" w:lineRule="auto"/>
+    </w:pPr>
+    <w:rPr>
+      <w:rFonts w:ascii="Segoe UI" w:hAnsi="Segoe UI" w:cs="Segoe UI"/>
+      <w:sz w:val="18"/>
+      <w:szCs w:val="18"/>
+    </w:rPr>
+  </w:style>
+  <w:style w:type="character" w:customStyle="1" w:styleId="BalloonTextChar">
+    <w:name w:val="Balloon Text Char"/>
+    <w:basedOn w:val="DefaultParagraphFont"/>
+    <w:link w:val="BalloonText"/>
+    <w:uiPriority w:val="99"/>
+    <w:semiHidden/>
+    <w:rsid w:val="003B2CE5"/>
+    <w:rPr>
+      <w:rFonts w:ascii="Segoe UI" w:hAnsi="Segoe UI" w:cs="Segoe UI"/>
+      <w:sz w:val="18"/>
+      <w:szCs w:val="18"/>
+    </w:rPr>
+  </w:style>
 </w:styles>
 </file>
 

</xml_diff>